<commit_message>
mise à jour doc et code
</commit_message>
<xml_diff>
--- a/documentation/Canevas Dossier de projet - Annoté.docx
+++ b/documentation/Canevas Dossier de projet - Annoté.docx
@@ -51,8 +51,18 @@
                 <w:sz w:val="56"/>
                 <w:szCs w:val="56"/>
               </w:rPr>
-              <w:t>TPI Multiplix</w:t>
+              <w:t xml:space="preserve">TPI </w:t>
             </w:r>
+            <w:proofErr w:type="spellStart"/>
+            <w:r>
+              <w:rPr>
+                <w:rFonts w:cs="Arial"/>
+                <w:sz w:val="56"/>
+                <w:szCs w:val="56"/>
+              </w:rPr>
+              <w:t>Multiplix</w:t>
+            </w:r>
+            <w:proofErr w:type="spellEnd"/>
           </w:p>
           <w:p>
             <w:pPr>
@@ -69,10 +79,26 @@
                 <w:sz w:val="56"/>
                 <w:szCs w:val="56"/>
               </w:rPr>
-              <w:t>la web app pour réviser ses livrets de multiplication</w:t>
+              <w:t xml:space="preserve">la web </w:t>
             </w:r>
-            <w:bookmarkStart w:id="0" w:name="_GoBack"/>
-            <w:bookmarkEnd w:id="0"/>
+            <w:proofErr w:type="spellStart"/>
+            <w:r>
+              <w:rPr>
+                <w:rFonts w:cs="Arial"/>
+                <w:sz w:val="56"/>
+                <w:szCs w:val="56"/>
+              </w:rPr>
+              <w:t>app</w:t>
+            </w:r>
+            <w:proofErr w:type="spellEnd"/>
+            <w:r>
+              <w:rPr>
+                <w:rFonts w:cs="Arial"/>
+                <w:sz w:val="56"/>
+                <w:szCs w:val="56"/>
+              </w:rPr>
+              <w:t xml:space="preserve"> pour réviser ses livrets de multiplication</w:t>
+            </w:r>
           </w:p>
         </w:tc>
       </w:tr>
@@ -2169,70 +2195,6 @@
       <w:r>
         <w:fldChar w:fldCharType="end"/>
       </w:r>
-    </w:p>
-    <w:p>
-      <w:pPr>
-        <w:rPr>
-          <w:bCs/>
-          <w:i/>
-          <w:sz w:val="20"/>
-          <w:u w:val="single"/>
-        </w:rPr>
-      </w:pPr>
-    </w:p>
-    <w:p>
-      <w:pPr>
-        <w:rPr>
-          <w:bCs/>
-          <w:i/>
-          <w:sz w:val="20"/>
-        </w:rPr>
-      </w:pPr>
-      <w:r>
-        <w:rPr>
-          <w:bCs/>
-          <w:i/>
-          <w:sz w:val="20"/>
-          <w:u w:val="single"/>
-        </w:rPr>
-        <w:t>NOTE L’INTENTION DES UTILISATEURS DE CE CANEVAS</w:t>
-      </w:r>
-      <w:r>
-        <w:rPr>
-          <w:bCs/>
-          <w:i/>
-          <w:sz w:val="20"/>
-        </w:rPr>
-        <w:t>:</w:t>
-      </w:r>
-      <w:r>
-        <w:rPr>
-          <w:bCs/>
-          <w:i/>
-          <w:sz w:val="20"/>
-        </w:rPr>
-        <w:br/>
-        <w:t>Toutes les parties en italiques sont là pour aider à comprendre ce qu’il faut mettre dans cette partie du document. Elles n’ont donc aucune raison d’être dans le document final.</w:t>
-      </w:r>
-    </w:p>
-    <w:p>
-      <w:pPr>
-        <w:rPr>
-          <w:bCs/>
-          <w:i/>
-          <w:sz w:val="20"/>
-        </w:rPr>
-      </w:pPr>
-      <w:r>
-        <w:rPr>
-          <w:bCs/>
-          <w:i/>
-          <w:sz w:val="20"/>
-        </w:rPr>
-        <w:t xml:space="preserve">De plus, en fonction du type de projet,  il est tout à fait possible que certains chapitres ou paragraphes n’aient aucun sens. Dans ce cas il est recommandé de les retirer du document pour éviter de l’alourdir inutilement.  </w:t>
-      </w:r>
-    </w:p>
-    <w:p>
       <w:r>
         <w:br w:type="page"/>
       </w:r>
@@ -2241,7 +2203,7 @@
       <w:pPr>
         <w:pStyle w:val="Titre1"/>
       </w:pPr>
-      <w:bookmarkStart w:id="1" w:name="_Toc499021832"/>
+      <w:bookmarkStart w:id="0" w:name="_Toc499021832"/>
       <w:r>
         <w:lastRenderedPageBreak/>
         <w:t>Analyse prél</w:t>
@@ -2252,7 +2214,316 @@
       <w:r>
         <w:t>minaire</w:t>
       </w:r>
+      <w:bookmarkEnd w:id="0"/>
+    </w:p>
+    <w:p>
+      <w:pPr>
+        <w:pStyle w:val="Titre2"/>
+        <w:rPr>
+          <w:i w:val="0"/>
+          <w:iCs/>
+        </w:rPr>
+      </w:pPr>
+      <w:bookmarkStart w:id="1" w:name="_Toc499021833"/>
+      <w:r>
+        <w:rPr>
+          <w:i w:val="0"/>
+          <w:iCs/>
+        </w:rPr>
+        <w:t>Introduction</w:t>
+      </w:r>
       <w:bookmarkEnd w:id="1"/>
+      <w:r>
+        <w:rPr>
+          <w:i w:val="0"/>
+          <w:iCs/>
+        </w:rPr>
+        <w:t xml:space="preserve"> </w:t>
+      </w:r>
+    </w:p>
+    <w:p>
+      <w:r>
+        <w:t xml:space="preserve">Ce </w:t>
+      </w:r>
+      <w:r>
+        <w:t xml:space="preserve">projet, réalisé dans le cadre du </w:t>
+      </w:r>
+      <w:r>
+        <w:t>TPI</w:t>
+      </w:r>
+      <w:r>
+        <w:t xml:space="preserve"> de fin de CFC informaticien au CPNV de Ste-Croix,</w:t>
+      </w:r>
+      <w:r>
+        <w:t xml:space="preserve"> aura pour but la création de la web-</w:t>
+      </w:r>
+      <w:proofErr w:type="spellStart"/>
+      <w:r>
+        <w:t>app</w:t>
+      </w:r>
+      <w:proofErr w:type="spellEnd"/>
+      <w:r>
+        <w:t xml:space="preserve"> </w:t>
+      </w:r>
+      <w:proofErr w:type="spellStart"/>
+      <w:r>
+        <w:t>Multiplix</w:t>
+      </w:r>
+      <w:proofErr w:type="spellEnd"/>
+      <w:r>
+        <w:t xml:space="preserve"> qui est une application web au design responsive (ce qui veut dire que le design s’adapte en fonction du format d’affichage, pour pouvoir permettre d’afficher </w:t>
+      </w:r>
+      <w:proofErr w:type="spellStart"/>
+      <w:r>
+        <w:t>l’app</w:t>
+      </w:r>
+      <w:proofErr w:type="spellEnd"/>
+      <w:r>
+        <w:t xml:space="preserve"> dans les meilleures conditions sur PC, tablettes et smartphones)</w:t>
+      </w:r>
+      <w:r>
+        <w:t xml:space="preserve"> qui propose une interface simple pour avec des jeux pour pouvoir réviser les livrets de multiplications de 0 à 12</w:t>
+      </w:r>
+      <w:r>
+        <w:t xml:space="preserve">. Cela pourra m’apprendre à travailler avec des </w:t>
+      </w:r>
+      <w:proofErr w:type="spellStart"/>
+      <w:r>
+        <w:t>templates</w:t>
+      </w:r>
+      <w:proofErr w:type="spellEnd"/>
+      <w:r>
+        <w:t xml:space="preserve"> au format responsive et à gérer l’enregistrement et l’utilisation de données via CSV (comma </w:t>
+      </w:r>
+      <w:proofErr w:type="spellStart"/>
+      <w:r>
+        <w:t>sep</w:t>
+      </w:r>
+      <w:bookmarkStart w:id="2" w:name="_GoBack"/>
+      <w:bookmarkEnd w:id="2"/>
+      <w:r>
+        <w:t>arated</w:t>
+      </w:r>
+      <w:proofErr w:type="spellEnd"/>
+      <w:r>
+        <w:t xml:space="preserve"> values ; fichier texte dont les données sont séparées par des virgules). Auparavant, j’avais déjà fait un pré-TPI dont le sujet était de faire un site de vente de bonnets en ligne qui lui utilisait une vraie base de données </w:t>
+      </w:r>
+      <w:proofErr w:type="spellStart"/>
+      <w:r>
+        <w:t>mysql</w:t>
+      </w:r>
+      <w:proofErr w:type="spellEnd"/>
+      <w:r>
+        <w:t xml:space="preserve"> et non un fichier CSV. </w:t>
+      </w:r>
+    </w:p>
+    <w:p/>
+    <w:p>
+      <w:pPr>
+        <w:rPr>
+          <w:i/>
+          <w:iCs/>
+          <w:szCs w:val="14"/>
+          <w:highlight w:val="yellow"/>
+        </w:rPr>
+      </w:pPr>
+      <w:r>
+        <w:rPr>
+          <w:i/>
+          <w:iCs/>
+          <w:szCs w:val="14"/>
+          <w:highlight w:val="yellow"/>
+        </w:rPr>
+        <w:t xml:space="preserve">Ce </w:t>
+      </w:r>
+      <w:r>
+        <w:rPr>
+          <w:i/>
+          <w:iCs/>
+          <w:szCs w:val="14"/>
+          <w:highlight w:val="yellow"/>
+        </w:rPr>
+        <w:t>chapitre</w:t>
+      </w:r>
+      <w:r>
+        <w:rPr>
+          <w:i/>
+          <w:iCs/>
+          <w:szCs w:val="14"/>
+          <w:highlight w:val="yellow"/>
+        </w:rPr>
+        <w:t xml:space="preserve"> </w:t>
+      </w:r>
+      <w:r>
+        <w:rPr>
+          <w:i/>
+          <w:iCs/>
+          <w:szCs w:val="14"/>
+          <w:highlight w:val="yellow"/>
+        </w:rPr>
+        <w:t>décri</w:t>
+      </w:r>
+      <w:r>
+        <w:rPr>
+          <w:i/>
+          <w:iCs/>
+          <w:szCs w:val="14"/>
+          <w:highlight w:val="yellow"/>
+        </w:rPr>
+        <w:t>t</w:t>
+      </w:r>
+      <w:r>
+        <w:rPr>
+          <w:i/>
+          <w:iCs/>
+          <w:szCs w:val="14"/>
+          <w:highlight w:val="yellow"/>
+        </w:rPr>
+        <w:t xml:space="preserve"> brièvement le projet,</w:t>
+      </w:r>
+      <w:r>
+        <w:rPr>
+          <w:i/>
+          <w:iCs/>
+          <w:szCs w:val="14"/>
+          <w:highlight w:val="yellow"/>
+        </w:rPr>
+        <w:t xml:space="preserve"> le cadre dans lequel il est réalisé,</w:t>
+      </w:r>
+      <w:r>
+        <w:rPr>
+          <w:i/>
+          <w:iCs/>
+          <w:szCs w:val="14"/>
+          <w:highlight w:val="yellow"/>
+        </w:rPr>
+        <w:t xml:space="preserve"> les raisons de ce choix et ce qu'il peut apporter à l'élève ou à l'école. </w:t>
+      </w:r>
+      <w:r>
+        <w:rPr>
+          <w:i/>
+          <w:iCs/>
+          <w:szCs w:val="14"/>
+          <w:highlight w:val="yellow"/>
+        </w:rPr>
+        <w:t>Il n'est pas nécessaire de rentrer dans les détails (ceux-ci seront abordés plus loin) mais cela doit être aussi clair et complet que possible</w:t>
+      </w:r>
+      <w:r>
+        <w:rPr>
+          <w:i/>
+          <w:iCs/>
+          <w:szCs w:val="14"/>
+          <w:highlight w:val="yellow"/>
+        </w:rPr>
+        <w:t xml:space="preserve"> (idées de solutions).</w:t>
+      </w:r>
+      <w:r>
+        <w:rPr>
+          <w:i/>
+          <w:iCs/>
+          <w:szCs w:val="14"/>
+          <w:highlight w:val="yellow"/>
+        </w:rPr>
+        <w:t xml:space="preserve"> </w:t>
+      </w:r>
+      <w:r>
+        <w:rPr>
+          <w:i/>
+          <w:iCs/>
+          <w:szCs w:val="14"/>
+          <w:highlight w:val="yellow"/>
+        </w:rPr>
+        <w:t>Ce chapitre contient également l'inventaire et la description des travaux qui auraient déjà été effectué</w:t>
+      </w:r>
+      <w:r>
+        <w:rPr>
+          <w:i/>
+          <w:iCs/>
+          <w:szCs w:val="14"/>
+          <w:highlight w:val="yellow"/>
+        </w:rPr>
+        <w:t>s</w:t>
+      </w:r>
+      <w:r>
+        <w:rPr>
+          <w:i/>
+          <w:iCs/>
+          <w:szCs w:val="14"/>
+          <w:highlight w:val="yellow"/>
+        </w:rPr>
+        <w:t xml:space="preserve"> (=</w:t>
+      </w:r>
+      <w:proofErr w:type="spellStart"/>
+      <w:r>
+        <w:rPr>
+          <w:i/>
+          <w:iCs/>
+          <w:szCs w:val="14"/>
+          <w:highlight w:val="yellow"/>
+        </w:rPr>
+        <w:t>pre</w:t>
+      </w:r>
+      <w:proofErr w:type="spellEnd"/>
+      <w:r>
+        <w:rPr>
+          <w:i/>
+          <w:iCs/>
+          <w:szCs w:val="14"/>
+          <w:highlight w:val="yellow"/>
+        </w:rPr>
+        <w:t>-TPI)</w:t>
+      </w:r>
+      <w:r>
+        <w:rPr>
+          <w:i/>
+          <w:iCs/>
+          <w:szCs w:val="14"/>
+          <w:highlight w:val="yellow"/>
+        </w:rPr>
+        <w:t xml:space="preserve"> pour ce projet.</w:t>
+      </w:r>
+    </w:p>
+    <w:p>
+      <w:pPr>
+        <w:rPr>
+          <w:szCs w:val="14"/>
+          <w:highlight w:val="yellow"/>
+        </w:rPr>
+      </w:pPr>
+    </w:p>
+    <w:p>
+      <w:pPr>
+        <w:rPr>
+          <w:i/>
+          <w:iCs/>
+          <w:szCs w:val="14"/>
+          <w:highlight w:val="yellow"/>
+        </w:rPr>
+      </w:pPr>
+      <w:r>
+        <w:rPr>
+          <w:i/>
+          <w:iCs/>
+          <w:szCs w:val="14"/>
+          <w:highlight w:val="yellow"/>
+        </w:rPr>
+        <w:t>Ces éléments peuvent être repris des spécifications de départ.</w:t>
+      </w:r>
+    </w:p>
+    <w:p>
+      <w:r>
+        <w:rPr>
+          <w:highlight w:val="yellow"/>
+        </w:rPr>
+        <w:t>Echéance 1</w:t>
+      </w:r>
+    </w:p>
+    <w:p>
+      <w:pPr>
+        <w:rPr>
+          <w:szCs w:val="14"/>
+        </w:rPr>
+      </w:pPr>
     </w:p>
     <w:p>
       <w:pPr>
@@ -2262,172 +2533,420 @@
           <w:iCs/>
         </w:rPr>
       </w:pPr>
-      <w:bookmarkStart w:id="2" w:name="_Toc499021833"/>
+      <w:bookmarkStart w:id="3" w:name="_Toc499021834"/>
       <w:r>
         <w:rPr>
           <w:i w:val="0"/>
           <w:iCs/>
         </w:rPr>
-        <w:t>Introduction</w:t>
-      </w:r>
-      <w:bookmarkEnd w:id="2"/>
-      <w:r>
-        <w:rPr>
-          <w:i w:val="0"/>
-          <w:iCs/>
-        </w:rPr>
-        <w:t xml:space="preserve"> </w:t>
-      </w:r>
-    </w:p>
-    <w:p>
-      <w:r>
-        <w:t xml:space="preserve">Ce TPI aura pour but la création de la web-app Multiplix qui est une application web au design responsive (ce qui veut dire que le design s’adapte en fonction du format d’affichage, pour pouvoir permettre d’afficher l’app dans les meilleures conditions sur PC, tablettes et smartphones). Cela pourra m’apprendre à travailler avec des templates au format responsive et à gérer l’enregistrement et l’utilisation de données via CSV (comma separated values ; fichier texte dont les données sont séparées par des virgules). Auparavant, j’avais déjà fait un pré-TPI dont le sujet était de faire un site de vente de bonnets en ligne qui lui utilisait une vraie base de données mysql et non un fichier CSV. </w:t>
-      </w:r>
-    </w:p>
-    <w:p/>
-    <w:p>
-      <w:pPr>
-        <w:rPr>
-          <w:i/>
-          <w:iCs/>
-          <w:szCs w:val="14"/>
-          <w:highlight w:val="yellow"/>
-        </w:rPr>
-      </w:pPr>
-      <w:r>
-        <w:rPr>
-          <w:i/>
-          <w:iCs/>
-          <w:szCs w:val="14"/>
-          <w:highlight w:val="yellow"/>
-        </w:rPr>
-        <w:t xml:space="preserve">Ce </w:t>
-      </w:r>
-      <w:r>
-        <w:rPr>
-          <w:i/>
-          <w:iCs/>
-          <w:szCs w:val="14"/>
-          <w:highlight w:val="yellow"/>
-        </w:rPr>
-        <w:t>chapitre</w:t>
-      </w:r>
-      <w:r>
-        <w:rPr>
-          <w:i/>
-          <w:iCs/>
-          <w:szCs w:val="14"/>
-          <w:highlight w:val="yellow"/>
-        </w:rPr>
-        <w:t xml:space="preserve"> </w:t>
-      </w:r>
-      <w:r>
-        <w:rPr>
-          <w:i/>
-          <w:iCs/>
-          <w:szCs w:val="14"/>
-          <w:highlight w:val="yellow"/>
-        </w:rPr>
-        <w:t>décri</w:t>
-      </w:r>
-      <w:r>
-        <w:rPr>
-          <w:i/>
-          <w:iCs/>
-          <w:szCs w:val="14"/>
-          <w:highlight w:val="yellow"/>
-        </w:rPr>
-        <w:t>t</w:t>
-      </w:r>
-      <w:r>
-        <w:rPr>
-          <w:i/>
-          <w:iCs/>
-          <w:szCs w:val="14"/>
-          <w:highlight w:val="yellow"/>
-        </w:rPr>
-        <w:t xml:space="preserve"> brièvement le projet,</w:t>
-      </w:r>
-      <w:r>
-        <w:rPr>
-          <w:i/>
-          <w:iCs/>
-          <w:szCs w:val="14"/>
-          <w:highlight w:val="yellow"/>
-        </w:rPr>
-        <w:t xml:space="preserve"> le cadre dans lequel il est réalisé,</w:t>
-      </w:r>
-      <w:r>
-        <w:rPr>
-          <w:i/>
-          <w:iCs/>
-          <w:szCs w:val="14"/>
-          <w:highlight w:val="yellow"/>
-        </w:rPr>
-        <w:t xml:space="preserve"> les raisons de ce choix et ce qu'il peut apporter à l'élève ou à l'école. </w:t>
-      </w:r>
-      <w:r>
-        <w:rPr>
-          <w:i/>
-          <w:iCs/>
-          <w:szCs w:val="14"/>
-          <w:highlight w:val="yellow"/>
-        </w:rPr>
-        <w:t>Il n'est pas nécessaire de rentrer dans les détails (ceux-ci seront abordés plus loin) mais cela doit être aussi clair et complet que possible</w:t>
-      </w:r>
-      <w:r>
-        <w:rPr>
-          <w:i/>
-          <w:iCs/>
-          <w:szCs w:val="14"/>
-          <w:highlight w:val="yellow"/>
-        </w:rPr>
-        <w:t xml:space="preserve"> (idées de solutions).</w:t>
-      </w:r>
-      <w:r>
-        <w:rPr>
-          <w:i/>
-          <w:iCs/>
-          <w:szCs w:val="14"/>
-          <w:highlight w:val="yellow"/>
-        </w:rPr>
-        <w:t xml:space="preserve"> </w:t>
-      </w:r>
-      <w:r>
-        <w:rPr>
-          <w:i/>
-          <w:iCs/>
-          <w:szCs w:val="14"/>
-          <w:highlight w:val="yellow"/>
-        </w:rPr>
-        <w:t>Ce chapitre contient également l'inventaire et la description des travaux qui auraient déjà été effectué</w:t>
-      </w:r>
-      <w:r>
-        <w:rPr>
-          <w:i/>
-          <w:iCs/>
-          <w:szCs w:val="14"/>
-          <w:highlight w:val="yellow"/>
-        </w:rPr>
-        <w:t>s</w:t>
-      </w:r>
-      <w:r>
-        <w:rPr>
-          <w:i/>
-          <w:iCs/>
-          <w:szCs w:val="14"/>
-          <w:highlight w:val="yellow"/>
-        </w:rPr>
-        <w:t xml:space="preserve"> (=pre-TPI)</w:t>
-      </w:r>
-      <w:r>
-        <w:rPr>
-          <w:i/>
-          <w:iCs/>
-          <w:szCs w:val="14"/>
-          <w:highlight w:val="yellow"/>
-        </w:rPr>
-        <w:t xml:space="preserve"> pour ce projet.</w:t>
+        <w:t>Objectifs</w:t>
+      </w:r>
+      <w:bookmarkEnd w:id="3"/>
+    </w:p>
+    <w:p>
+      <w:pPr>
+        <w:rPr>
+          <w:szCs w:val="14"/>
+        </w:rPr>
+      </w:pPr>
+      <w:r>
+        <w:rPr>
+          <w:szCs w:val="14"/>
+        </w:rPr>
+        <w:t>Mode guidé</w:t>
+      </w:r>
+    </w:p>
+    <w:p>
+      <w:pPr>
+        <w:pStyle w:val="Paragraphedeliste"/>
+        <w:numPr>
+          <w:ilvl w:val="0"/>
+          <w:numId w:val="16"/>
+        </w:numPr>
+        <w:rPr>
+          <w:szCs w:val="14"/>
+        </w:rPr>
+      </w:pPr>
+      <w:r>
+        <w:rPr>
+          <w:szCs w:val="14"/>
+        </w:rPr>
+        <w:t>Choix de 1 ou plusieurs livrets</w:t>
+      </w:r>
+    </w:p>
+    <w:p>
+      <w:pPr>
+        <w:pStyle w:val="Paragraphedeliste"/>
+        <w:numPr>
+          <w:ilvl w:val="0"/>
+          <w:numId w:val="16"/>
+        </w:numPr>
+        <w:rPr>
+          <w:szCs w:val="14"/>
+        </w:rPr>
+      </w:pPr>
+      <w:r>
+        <w:rPr>
+          <w:szCs w:val="14"/>
+        </w:rPr>
+        <w:t>Multiplication aléatoire pour le(s) livret(s) choisis</w:t>
+      </w:r>
+    </w:p>
+    <w:p>
+      <w:pPr>
+        <w:pStyle w:val="Paragraphedeliste"/>
+        <w:numPr>
+          <w:ilvl w:val="0"/>
+          <w:numId w:val="16"/>
+        </w:numPr>
+        <w:rPr>
+          <w:szCs w:val="14"/>
+        </w:rPr>
+      </w:pPr>
+      <w:r>
+        <w:rPr>
+          <w:szCs w:val="14"/>
+        </w:rPr>
+        <w:t>Réponse proposées sont logiques</w:t>
+      </w:r>
+    </w:p>
+    <w:p>
+      <w:pPr>
+        <w:pStyle w:val="Paragraphedeliste"/>
+        <w:numPr>
+          <w:ilvl w:val="0"/>
+          <w:numId w:val="16"/>
+        </w:numPr>
+        <w:rPr>
+          <w:szCs w:val="14"/>
+        </w:rPr>
+      </w:pPr>
+      <w:r>
+        <w:rPr>
+          <w:szCs w:val="14"/>
+        </w:rPr>
+        <w:t>Une seule réponse retourne juste, le reste retourne faux</w:t>
+      </w:r>
+    </w:p>
+    <w:p>
+      <w:pPr>
+        <w:pStyle w:val="Paragraphedeliste"/>
+        <w:numPr>
+          <w:ilvl w:val="0"/>
+          <w:numId w:val="16"/>
+        </w:numPr>
+        <w:rPr>
+          <w:szCs w:val="14"/>
+        </w:rPr>
+      </w:pPr>
+      <w:r>
+        <w:rPr>
+          <w:szCs w:val="14"/>
+        </w:rPr>
+        <w:t>Affichage du résultat avec le temps de réponse et si l’on a fait juste ou faux</w:t>
+      </w:r>
+    </w:p>
+    <w:p>
+      <w:pPr>
+        <w:pStyle w:val="Paragraphedeliste"/>
+        <w:numPr>
+          <w:ilvl w:val="0"/>
+          <w:numId w:val="16"/>
+        </w:numPr>
+        <w:rPr>
+          <w:szCs w:val="14"/>
+        </w:rPr>
+      </w:pPr>
+      <w:r>
+        <w:rPr>
+          <w:szCs w:val="14"/>
+        </w:rPr>
+        <w:t>Enregistrement du résultat dans le CSV (date, heure, calcul, résultat ; par IP)</w:t>
+      </w:r>
+    </w:p>
+    <w:p>
+      <w:pPr>
+        <w:pStyle w:val="Paragraphedeliste"/>
+        <w:numPr>
+          <w:ilvl w:val="0"/>
+          <w:numId w:val="16"/>
+        </w:numPr>
+        <w:rPr>
+          <w:szCs w:val="14"/>
+        </w:rPr>
+      </w:pPr>
+      <w:r>
+        <w:rPr>
+          <w:szCs w:val="14"/>
+        </w:rPr>
+        <w:t>Retour sur au menu principal</w:t>
+      </w:r>
+    </w:p>
+    <w:p>
+      <w:pPr>
+        <w:rPr>
+          <w:szCs w:val="14"/>
+        </w:rPr>
+      </w:pPr>
+    </w:p>
+    <w:p>
+      <w:pPr>
+        <w:rPr>
+          <w:szCs w:val="14"/>
+        </w:rPr>
+      </w:pPr>
+      <w:r>
+        <w:rPr>
+          <w:szCs w:val="14"/>
+        </w:rPr>
+        <w:t>Mode 5 secondes</w:t>
+      </w:r>
+    </w:p>
+    <w:p>
+      <w:pPr>
+        <w:pStyle w:val="Paragraphedeliste"/>
+        <w:numPr>
+          <w:ilvl w:val="0"/>
+          <w:numId w:val="16"/>
+        </w:numPr>
+        <w:rPr>
+          <w:szCs w:val="14"/>
+        </w:rPr>
+      </w:pPr>
+      <w:r>
+        <w:rPr>
+          <w:szCs w:val="14"/>
+        </w:rPr>
+        <w:t>Choix de 1 ou plusieurs livrets</w:t>
+      </w:r>
+    </w:p>
+    <w:p>
+      <w:pPr>
+        <w:pStyle w:val="Paragraphedeliste"/>
+        <w:numPr>
+          <w:ilvl w:val="0"/>
+          <w:numId w:val="16"/>
+        </w:numPr>
+        <w:rPr>
+          <w:szCs w:val="14"/>
+        </w:rPr>
+      </w:pPr>
+      <w:r>
+        <w:rPr>
+          <w:szCs w:val="14"/>
+        </w:rPr>
+        <w:t>Multiplication aléatoire pour le(s) livret(s) choisis</w:t>
+      </w:r>
+    </w:p>
+    <w:p>
+      <w:pPr>
+        <w:pStyle w:val="Paragraphedeliste"/>
+        <w:numPr>
+          <w:ilvl w:val="0"/>
+          <w:numId w:val="16"/>
+        </w:numPr>
+        <w:rPr>
+          <w:szCs w:val="14"/>
+        </w:rPr>
+      </w:pPr>
+      <w:r>
+        <w:rPr>
+          <w:szCs w:val="14"/>
+        </w:rPr>
+        <w:t>Chrono s’écoule en temps réel</w:t>
+      </w:r>
+    </w:p>
+    <w:p>
+      <w:pPr>
+        <w:pStyle w:val="Paragraphedeliste"/>
+        <w:numPr>
+          <w:ilvl w:val="0"/>
+          <w:numId w:val="16"/>
+        </w:numPr>
+        <w:rPr>
+          <w:szCs w:val="14"/>
+        </w:rPr>
+      </w:pPr>
+      <w:r>
+        <w:rPr>
+          <w:szCs w:val="14"/>
+        </w:rPr>
+        <w:t>Clique sur le chrono emmène au résultat</w:t>
+      </w:r>
+    </w:p>
+    <w:p>
+      <w:pPr>
+        <w:pStyle w:val="Paragraphedeliste"/>
+        <w:numPr>
+          <w:ilvl w:val="0"/>
+          <w:numId w:val="16"/>
+        </w:numPr>
+        <w:rPr>
+          <w:szCs w:val="14"/>
+        </w:rPr>
+      </w:pPr>
+      <w:r>
+        <w:rPr>
+          <w:szCs w:val="14"/>
+        </w:rPr>
+        <w:t>Chrono à 0 emmène automatiquement au résultat</w:t>
+      </w:r>
+    </w:p>
+    <w:p>
+      <w:pPr>
+        <w:pStyle w:val="Paragraphedeliste"/>
+        <w:numPr>
+          <w:ilvl w:val="0"/>
+          <w:numId w:val="16"/>
+        </w:numPr>
+        <w:rPr>
+          <w:szCs w:val="14"/>
+        </w:rPr>
+      </w:pPr>
+      <w:r>
+        <w:rPr>
+          <w:szCs w:val="14"/>
+        </w:rPr>
+        <w:t>Page résultat propose juste ou faux et le choix emmène sur un nouveau calcul</w:t>
+      </w:r>
+    </w:p>
+    <w:p>
+      <w:pPr>
+        <w:pStyle w:val="Paragraphedeliste"/>
+        <w:numPr>
+          <w:ilvl w:val="0"/>
+          <w:numId w:val="16"/>
+        </w:numPr>
+        <w:rPr>
+          <w:szCs w:val="14"/>
+        </w:rPr>
+      </w:pPr>
+      <w:r>
+        <w:rPr>
+          <w:szCs w:val="14"/>
+        </w:rPr>
+        <w:t>Enregistrement du résultat dans le CSV (date, heure, calcul, résultat ; par IP)</w:t>
+      </w:r>
+    </w:p>
+    <w:p>
+      <w:pPr>
+        <w:pStyle w:val="Paragraphedeliste"/>
+        <w:numPr>
+          <w:ilvl w:val="0"/>
+          <w:numId w:val="16"/>
+        </w:numPr>
+        <w:rPr>
+          <w:szCs w:val="14"/>
+        </w:rPr>
+      </w:pPr>
+      <w:r>
+        <w:rPr>
+          <w:szCs w:val="14"/>
+        </w:rPr>
+        <w:t>Retour au menu principal</w:t>
+      </w:r>
+    </w:p>
+    <w:p>
+      <w:pPr>
+        <w:rPr>
+          <w:szCs w:val="14"/>
+        </w:rPr>
+      </w:pPr>
+    </w:p>
+    <w:p>
+      <w:pPr>
+        <w:rPr>
+          <w:szCs w:val="14"/>
+        </w:rPr>
+      </w:pPr>
+      <w:r>
+        <w:rPr>
+          <w:szCs w:val="14"/>
+        </w:rPr>
+        <w:t>Statistiques</w:t>
+      </w:r>
+    </w:p>
+    <w:p>
+      <w:pPr>
+        <w:pStyle w:val="Paragraphedeliste"/>
+        <w:numPr>
+          <w:ilvl w:val="0"/>
+          <w:numId w:val="16"/>
+        </w:numPr>
+        <w:rPr>
+          <w:szCs w:val="14"/>
+        </w:rPr>
+      </w:pPr>
+      <w:r>
+        <w:rPr>
+          <w:szCs w:val="14"/>
+        </w:rPr>
+        <w:lastRenderedPageBreak/>
+        <w:t>Affiche le nombre total de réponses fausses et justes et des pourcentages pour chaque livret en fonction de l’IP utilisée</w:t>
+      </w:r>
+    </w:p>
+    <w:p>
+      <w:pPr>
+        <w:rPr>
+          <w:i/>
+          <w:iCs/>
+          <w:szCs w:val="14"/>
+          <w:highlight w:val="yellow"/>
+        </w:rPr>
+      </w:pPr>
+      <w:r>
+        <w:rPr>
+          <w:i/>
+          <w:iCs/>
+          <w:szCs w:val="14"/>
+          <w:highlight w:val="yellow"/>
+        </w:rPr>
+        <w:t xml:space="preserve">Ce chapitre énumère les objectifs du projet. L'atteinte ou non </w:t>
+      </w:r>
+      <w:r>
+        <w:rPr>
+          <w:i/>
+          <w:iCs/>
+          <w:szCs w:val="14"/>
+          <w:highlight w:val="yellow"/>
+        </w:rPr>
+        <w:t>de c</w:t>
+      </w:r>
+      <w:r>
+        <w:rPr>
+          <w:i/>
+          <w:iCs/>
+          <w:szCs w:val="14"/>
+          <w:highlight w:val="yellow"/>
+        </w:rPr>
+        <w:t>eux-ci devr</w:t>
+      </w:r>
+      <w:r>
+        <w:rPr>
+          <w:i/>
+          <w:iCs/>
+          <w:szCs w:val="14"/>
+          <w:highlight w:val="yellow"/>
+        </w:rPr>
+        <w:t xml:space="preserve">a pouvoir être contrôlée à la fin du projet. Les objectifs pourront </w:t>
+      </w:r>
+      <w:r>
+        <w:rPr>
+          <w:i/>
+          <w:iCs/>
+          <w:szCs w:val="14"/>
+          <w:highlight w:val="yellow"/>
+        </w:rPr>
+        <w:t xml:space="preserve">éventuellement </w:t>
+      </w:r>
+      <w:r>
+        <w:rPr>
+          <w:i/>
+          <w:iCs/>
+          <w:szCs w:val="14"/>
+          <w:highlight w:val="yellow"/>
+        </w:rPr>
+        <w:t xml:space="preserve">être revus après l'analyse. </w:t>
       </w:r>
     </w:p>
     <w:p>
@@ -2458,151 +2977,52 @@
       </w:r>
     </w:p>
     <w:p>
-      <w:r>
-        <w:rPr>
-          <w:highlight w:val="yellow"/>
-        </w:rPr>
-        <w:t>Echéance 1</w:t>
-      </w:r>
-    </w:p>
-    <w:p>
-      <w:pPr>
-        <w:rPr>
-          <w:szCs w:val="14"/>
-        </w:rPr>
-      </w:pPr>
-    </w:p>
-    <w:p>
-      <w:pPr>
-        <w:pStyle w:val="Titre2"/>
-        <w:rPr>
-          <w:i w:val="0"/>
-          <w:iCs/>
-        </w:rPr>
-      </w:pPr>
-      <w:bookmarkStart w:id="3" w:name="_Toc499021834"/>
-      <w:r>
-        <w:rPr>
-          <w:i w:val="0"/>
-          <w:iCs/>
-        </w:rPr>
-        <w:t>Objectifs</w:t>
-      </w:r>
-      <w:bookmarkEnd w:id="3"/>
-    </w:p>
-    <w:p>
-      <w:pPr>
-        <w:rPr>
-          <w:szCs w:val="14"/>
-        </w:rPr>
-      </w:pPr>
-    </w:p>
-    <w:p>
-      <w:pPr>
-        <w:rPr>
-          <w:i/>
-          <w:iCs/>
-          <w:szCs w:val="14"/>
-        </w:rPr>
-      </w:pPr>
-      <w:r>
-        <w:rPr>
-          <w:i/>
-          <w:iCs/>
-          <w:szCs w:val="14"/>
-        </w:rPr>
-        <w:t xml:space="preserve">Ce chapitre énumère les objectifs du projet. L'atteinte ou non </w:t>
-      </w:r>
-      <w:r>
-        <w:rPr>
-          <w:i/>
-          <w:iCs/>
-          <w:szCs w:val="14"/>
-        </w:rPr>
-        <w:t>de c</w:t>
-      </w:r>
-      <w:r>
-        <w:rPr>
-          <w:i/>
-          <w:iCs/>
-          <w:szCs w:val="14"/>
-        </w:rPr>
-        <w:t>eux-ci devr</w:t>
-      </w:r>
-      <w:r>
-        <w:rPr>
-          <w:i/>
-          <w:iCs/>
-          <w:szCs w:val="14"/>
-        </w:rPr>
-        <w:t xml:space="preserve">a pouvoir être contrôlée à la fin du projet. Les objectifs pourront </w:t>
-      </w:r>
-      <w:r>
-        <w:rPr>
-          <w:i/>
-          <w:iCs/>
-          <w:szCs w:val="14"/>
-        </w:rPr>
-        <w:t xml:space="preserve">éventuellement </w:t>
-      </w:r>
-      <w:r>
-        <w:rPr>
-          <w:i/>
-          <w:iCs/>
-          <w:szCs w:val="14"/>
-        </w:rPr>
-        <w:t xml:space="preserve">être revus après l'analyse. </w:t>
-      </w:r>
-    </w:p>
-    <w:p>
-      <w:pPr>
-        <w:rPr>
-          <w:szCs w:val="14"/>
-        </w:rPr>
-      </w:pPr>
-    </w:p>
-    <w:p>
-      <w:pPr>
-        <w:rPr>
-          <w:i/>
-          <w:iCs/>
-          <w:szCs w:val="14"/>
-        </w:rPr>
-      </w:pPr>
-      <w:r>
-        <w:rPr>
-          <w:i/>
-          <w:iCs/>
-          <w:szCs w:val="14"/>
-        </w:rPr>
-        <w:t>Ces éléments peuvent être repris des spécifications de départ.</w:t>
-      </w:r>
-    </w:p>
-    <w:p>
-      <w:pPr>
-        <w:rPr>
-          <w:i/>
-          <w:iCs/>
-          <w:szCs w:val="14"/>
-        </w:rPr>
-      </w:pPr>
-    </w:p>
-    <w:p>
-      <w:pPr>
-        <w:rPr>
-          <w:i/>
-          <w:iCs/>
-          <w:szCs w:val="14"/>
-        </w:rPr>
-      </w:pPr>
-      <w:r>
-        <w:rPr>
-          <w:i/>
-          <w:iCs/>
-          <w:szCs w:val="14"/>
-          <w:highlight w:val="yellow"/>
-        </w:rPr>
-        <w:t>= liste de use cases</w:t>
+      <w:pPr>
+        <w:rPr>
+          <w:i/>
+          <w:iCs/>
+          <w:szCs w:val="14"/>
+          <w:highlight w:val="yellow"/>
+        </w:rPr>
+      </w:pPr>
+    </w:p>
+    <w:p>
+      <w:pPr>
+        <w:rPr>
+          <w:i/>
+          <w:iCs/>
+          <w:szCs w:val="14"/>
+          <w:highlight w:val="yellow"/>
+        </w:rPr>
+      </w:pPr>
+      <w:r>
+        <w:rPr>
+          <w:i/>
+          <w:iCs/>
+          <w:szCs w:val="14"/>
+          <w:highlight w:val="yellow"/>
+        </w:rPr>
+        <w:t xml:space="preserve">= liste </w:t>
+      </w:r>
+      <w:proofErr w:type="gramStart"/>
+      <w:r>
+        <w:rPr>
+          <w:i/>
+          <w:iCs/>
+          <w:szCs w:val="14"/>
+          <w:highlight w:val="yellow"/>
+        </w:rPr>
+        <w:t>de use</w:t>
+      </w:r>
+      <w:proofErr w:type="gramEnd"/>
+      <w:r>
+        <w:rPr>
+          <w:i/>
+          <w:iCs/>
+          <w:szCs w:val="14"/>
+          <w:highlight w:val="yellow"/>
+        </w:rPr>
+        <w:t xml:space="preserve"> cases</w:t>
       </w:r>
     </w:p>
     <w:p>
@@ -2661,26 +3081,526 @@
       </w:r>
       <w:bookmarkEnd w:id="4"/>
     </w:p>
-    <w:p>
-      <w:pPr>
-        <w:rPr>
-          <w:szCs w:val="14"/>
-        </w:rPr>
-      </w:pPr>
-    </w:p>
-    <w:p>
-      <w:pPr>
-        <w:rPr>
-          <w:i/>
-          <w:iCs/>
-          <w:szCs w:val="14"/>
-        </w:rPr>
-      </w:pPr>
-      <w:r>
-        <w:rPr>
-          <w:i/>
-          <w:iCs/>
-          <w:szCs w:val="14"/>
+    <w:tbl>
+      <w:tblPr>
+        <w:tblStyle w:val="Grilledutableau"/>
+        <w:tblW w:w="0" w:type="auto"/>
+        <w:tblLook w:val="04A0" w:firstRow="1" w:lastRow="0" w:firstColumn="1" w:lastColumn="0" w:noHBand="0" w:noVBand="1"/>
+      </w:tblPr>
+      <w:tblGrid>
+        <w:gridCol w:w="3020"/>
+        <w:gridCol w:w="3020"/>
+        <w:gridCol w:w="3020"/>
+      </w:tblGrid>
+      <w:tr>
+        <w:tc>
+          <w:tcPr>
+            <w:tcW w:w="3020" w:type="dxa"/>
+            <w:shd w:val="clear" w:color="auto" w:fill="D9D9D9" w:themeFill="background1" w:themeFillShade="D9"/>
+          </w:tcPr>
+          <w:p>
+            <w:pPr>
+              <w:jc w:val="center"/>
+              <w:rPr>
+                <w:szCs w:val="14"/>
+              </w:rPr>
+            </w:pPr>
+            <w:r>
+              <w:rPr>
+                <w:szCs w:val="14"/>
+              </w:rPr>
+              <w:t>Sprints</w:t>
+            </w:r>
+          </w:p>
+        </w:tc>
+        <w:tc>
+          <w:tcPr>
+            <w:tcW w:w="3020" w:type="dxa"/>
+            <w:shd w:val="clear" w:color="auto" w:fill="D9D9D9" w:themeFill="background1" w:themeFillShade="D9"/>
+          </w:tcPr>
+          <w:p>
+            <w:pPr>
+              <w:jc w:val="center"/>
+              <w:rPr>
+                <w:szCs w:val="14"/>
+              </w:rPr>
+            </w:pPr>
+            <w:r>
+              <w:rPr>
+                <w:szCs w:val="14"/>
+              </w:rPr>
+              <w:t>Planifications</w:t>
+            </w:r>
+          </w:p>
+        </w:tc>
+        <w:tc>
+          <w:tcPr>
+            <w:tcW w:w="3020" w:type="dxa"/>
+            <w:shd w:val="clear" w:color="auto" w:fill="D9D9D9" w:themeFill="background1" w:themeFillShade="D9"/>
+          </w:tcPr>
+          <w:p>
+            <w:pPr>
+              <w:jc w:val="center"/>
+              <w:rPr>
+                <w:szCs w:val="14"/>
+              </w:rPr>
+            </w:pPr>
+            <w:r>
+              <w:rPr>
+                <w:szCs w:val="14"/>
+              </w:rPr>
+              <w:t>Dates</w:t>
+            </w:r>
+          </w:p>
+        </w:tc>
+      </w:tr>
+      <w:tr>
+        <w:tc>
+          <w:tcPr>
+            <w:tcW w:w="3020" w:type="dxa"/>
+          </w:tcPr>
+          <w:p>
+            <w:pPr>
+              <w:jc w:val="center"/>
+              <w:rPr>
+                <w:szCs w:val="14"/>
+              </w:rPr>
+            </w:pPr>
+          </w:p>
+        </w:tc>
+        <w:tc>
+          <w:tcPr>
+            <w:tcW w:w="3020" w:type="dxa"/>
+          </w:tcPr>
+          <w:p>
+            <w:pPr>
+              <w:jc w:val="center"/>
+              <w:rPr>
+                <w:szCs w:val="14"/>
+              </w:rPr>
+            </w:pPr>
+            <w:r>
+              <w:rPr>
+                <w:szCs w:val="14"/>
+              </w:rPr>
+              <w:t>Début du projet</w:t>
+            </w:r>
+          </w:p>
+        </w:tc>
+        <w:tc>
+          <w:tcPr>
+            <w:tcW w:w="3020" w:type="dxa"/>
+          </w:tcPr>
+          <w:p>
+            <w:pPr>
+              <w:jc w:val="center"/>
+              <w:rPr>
+                <w:szCs w:val="14"/>
+              </w:rPr>
+            </w:pPr>
+            <w:r>
+              <w:rPr>
+                <w:szCs w:val="14"/>
+              </w:rPr>
+              <w:t>08.05.2018</w:t>
+            </w:r>
+          </w:p>
+        </w:tc>
+      </w:tr>
+      <w:tr>
+        <w:tc>
+          <w:tcPr>
+            <w:tcW w:w="3020" w:type="dxa"/>
+          </w:tcPr>
+          <w:p>
+            <w:pPr>
+              <w:jc w:val="center"/>
+              <w:rPr>
+                <w:szCs w:val="14"/>
+              </w:rPr>
+            </w:pPr>
+            <w:r>
+              <w:rPr>
+                <w:szCs w:val="14"/>
+              </w:rPr>
+              <w:t>1</w:t>
+            </w:r>
+          </w:p>
+        </w:tc>
+        <w:tc>
+          <w:tcPr>
+            <w:tcW w:w="3020" w:type="dxa"/>
+          </w:tcPr>
+          <w:p>
+            <w:pPr>
+              <w:jc w:val="center"/>
+              <w:rPr>
+                <w:szCs w:val="14"/>
+              </w:rPr>
+            </w:pPr>
+            <w:r>
+              <w:rPr>
+                <w:szCs w:val="14"/>
+              </w:rPr>
+              <w:t xml:space="preserve">Début de la doc, </w:t>
+            </w:r>
+            <w:proofErr w:type="spellStart"/>
+            <w:r>
+              <w:rPr>
+                <w:szCs w:val="14"/>
+              </w:rPr>
+              <w:t>github</w:t>
+            </w:r>
+            <w:proofErr w:type="spellEnd"/>
+            <w:r>
+              <w:rPr>
+                <w:szCs w:val="14"/>
+              </w:rPr>
+              <w:t xml:space="preserve"> et </w:t>
+            </w:r>
+            <w:proofErr w:type="spellStart"/>
+            <w:r>
+              <w:rPr>
+                <w:szCs w:val="14"/>
+              </w:rPr>
+              <w:t>trello</w:t>
+            </w:r>
+            <w:proofErr w:type="spellEnd"/>
+          </w:p>
+        </w:tc>
+        <w:tc>
+          <w:tcPr>
+            <w:tcW w:w="3020" w:type="dxa"/>
+          </w:tcPr>
+          <w:p>
+            <w:pPr>
+              <w:jc w:val="center"/>
+              <w:rPr>
+                <w:szCs w:val="14"/>
+              </w:rPr>
+            </w:pPr>
+            <w:r>
+              <w:rPr>
+                <w:szCs w:val="14"/>
+              </w:rPr>
+              <w:t>09.05.2018</w:t>
+            </w:r>
+          </w:p>
+        </w:tc>
+      </w:tr>
+      <w:tr>
+        <w:tc>
+          <w:tcPr>
+            <w:tcW w:w="3020" w:type="dxa"/>
+          </w:tcPr>
+          <w:p>
+            <w:pPr>
+              <w:jc w:val="center"/>
+              <w:rPr>
+                <w:szCs w:val="14"/>
+              </w:rPr>
+            </w:pPr>
+            <w:r>
+              <w:rPr>
+                <w:szCs w:val="14"/>
+              </w:rPr>
+              <w:t>2</w:t>
+            </w:r>
+          </w:p>
+        </w:tc>
+        <w:tc>
+          <w:tcPr>
+            <w:tcW w:w="3020" w:type="dxa"/>
+          </w:tcPr>
+          <w:p>
+            <w:pPr>
+              <w:jc w:val="center"/>
+              <w:rPr>
+                <w:szCs w:val="14"/>
+              </w:rPr>
+            </w:pPr>
+            <w:r>
+              <w:rPr>
+                <w:szCs w:val="14"/>
+              </w:rPr>
+              <w:t>Mode guidé</w:t>
+            </w:r>
+          </w:p>
+        </w:tc>
+        <w:tc>
+          <w:tcPr>
+            <w:tcW w:w="3020" w:type="dxa"/>
+          </w:tcPr>
+          <w:p>
+            <w:pPr>
+              <w:jc w:val="center"/>
+              <w:rPr>
+                <w:szCs w:val="14"/>
+              </w:rPr>
+            </w:pPr>
+            <w:r>
+              <w:rPr>
+                <w:szCs w:val="14"/>
+              </w:rPr>
+              <w:t>18.05.2018</w:t>
+            </w:r>
+          </w:p>
+        </w:tc>
+      </w:tr>
+      <w:tr>
+        <w:tc>
+          <w:tcPr>
+            <w:tcW w:w="3020" w:type="dxa"/>
+          </w:tcPr>
+          <w:p>
+            <w:pPr>
+              <w:jc w:val="center"/>
+              <w:rPr>
+                <w:szCs w:val="14"/>
+              </w:rPr>
+            </w:pPr>
+            <w:r>
+              <w:rPr>
+                <w:szCs w:val="14"/>
+              </w:rPr>
+              <w:t>3</w:t>
+            </w:r>
+          </w:p>
+        </w:tc>
+        <w:tc>
+          <w:tcPr>
+            <w:tcW w:w="3020" w:type="dxa"/>
+          </w:tcPr>
+          <w:p>
+            <w:pPr>
+              <w:jc w:val="center"/>
+              <w:rPr>
+                <w:szCs w:val="14"/>
+              </w:rPr>
+            </w:pPr>
+            <w:r>
+              <w:rPr>
+                <w:szCs w:val="14"/>
+              </w:rPr>
+              <w:t>Mode 5 secondes</w:t>
+            </w:r>
+          </w:p>
+        </w:tc>
+        <w:tc>
+          <w:tcPr>
+            <w:tcW w:w="3020" w:type="dxa"/>
+          </w:tcPr>
+          <w:p>
+            <w:pPr>
+              <w:jc w:val="center"/>
+              <w:rPr>
+                <w:szCs w:val="14"/>
+              </w:rPr>
+            </w:pPr>
+            <w:r>
+              <w:rPr>
+                <w:szCs w:val="14"/>
+              </w:rPr>
+              <w:t>24.05.2018</w:t>
+            </w:r>
+          </w:p>
+        </w:tc>
+      </w:tr>
+      <w:tr>
+        <w:tc>
+          <w:tcPr>
+            <w:tcW w:w="3020" w:type="dxa"/>
+          </w:tcPr>
+          <w:p>
+            <w:pPr>
+              <w:jc w:val="center"/>
+              <w:rPr>
+                <w:szCs w:val="14"/>
+              </w:rPr>
+            </w:pPr>
+            <w:r>
+              <w:rPr>
+                <w:szCs w:val="14"/>
+              </w:rPr>
+              <w:t>4</w:t>
+            </w:r>
+          </w:p>
+        </w:tc>
+        <w:tc>
+          <w:tcPr>
+            <w:tcW w:w="3020" w:type="dxa"/>
+          </w:tcPr>
+          <w:p>
+            <w:pPr>
+              <w:jc w:val="center"/>
+              <w:rPr>
+                <w:szCs w:val="14"/>
+              </w:rPr>
+            </w:pPr>
+            <w:r>
+              <w:rPr>
+                <w:szCs w:val="14"/>
+              </w:rPr>
+              <w:t>Statistiques</w:t>
+            </w:r>
+          </w:p>
+        </w:tc>
+        <w:tc>
+          <w:tcPr>
+            <w:tcW w:w="3020" w:type="dxa"/>
+          </w:tcPr>
+          <w:p>
+            <w:pPr>
+              <w:jc w:val="center"/>
+              <w:rPr>
+                <w:szCs w:val="14"/>
+              </w:rPr>
+            </w:pPr>
+            <w:r>
+              <w:rPr>
+                <w:szCs w:val="14"/>
+              </w:rPr>
+              <w:t>5.06.2018</w:t>
+            </w:r>
+          </w:p>
+        </w:tc>
+      </w:tr>
+      <w:tr>
+        <w:tc>
+          <w:tcPr>
+            <w:tcW w:w="3020" w:type="dxa"/>
+          </w:tcPr>
+          <w:p>
+            <w:pPr>
+              <w:jc w:val="center"/>
+              <w:rPr>
+                <w:szCs w:val="14"/>
+              </w:rPr>
+            </w:pPr>
+            <w:r>
+              <w:rPr>
+                <w:szCs w:val="14"/>
+              </w:rPr>
+              <w:t>5</w:t>
+            </w:r>
+          </w:p>
+        </w:tc>
+        <w:tc>
+          <w:tcPr>
+            <w:tcW w:w="3020" w:type="dxa"/>
+          </w:tcPr>
+          <w:p>
+            <w:pPr>
+              <w:jc w:val="center"/>
+              <w:rPr>
+                <w:szCs w:val="14"/>
+              </w:rPr>
+            </w:pPr>
+            <w:r>
+              <w:rPr>
+                <w:szCs w:val="14"/>
+              </w:rPr>
+              <w:t>Fin du travail</w:t>
+            </w:r>
+          </w:p>
+        </w:tc>
+        <w:tc>
+          <w:tcPr>
+            <w:tcW w:w="3020" w:type="dxa"/>
+          </w:tcPr>
+          <w:p>
+            <w:pPr>
+              <w:jc w:val="center"/>
+              <w:rPr>
+                <w:szCs w:val="14"/>
+              </w:rPr>
+            </w:pPr>
+            <w:r>
+              <w:rPr>
+                <w:szCs w:val="14"/>
+              </w:rPr>
+              <w:t>07.06.2018</w:t>
+            </w:r>
+          </w:p>
+        </w:tc>
+      </w:tr>
+    </w:tbl>
+    <w:p>
+      <w:pPr>
+        <w:rPr>
+          <w:szCs w:val="14"/>
+        </w:rPr>
+      </w:pPr>
+    </w:p>
+    <w:p>
+      <w:pPr>
+        <w:rPr>
+          <w:szCs w:val="14"/>
+        </w:rPr>
+      </w:pPr>
+      <w:r>
+        <w:rPr>
+          <w:szCs w:val="14"/>
+        </w:rPr>
+        <w:t xml:space="preserve">Pour cette partie, tous les détails de chaque date sont disponibles sur le </w:t>
+      </w:r>
+      <w:proofErr w:type="spellStart"/>
+      <w:r>
+        <w:rPr>
+          <w:szCs w:val="14"/>
+        </w:rPr>
+        <w:t>trello</w:t>
+      </w:r>
+      <w:proofErr w:type="spellEnd"/>
+      <w:r>
+        <w:rPr>
+          <w:szCs w:val="14"/>
+        </w:rPr>
+        <w:t xml:space="preserve"> du projet à</w:t>
+      </w:r>
+      <w:r>
+        <w:rPr>
+          <w:szCs w:val="14"/>
+        </w:rPr>
+        <w:t xml:space="preserve"> l’adresse</w:t>
+      </w:r>
+      <w:r>
+        <w:rPr>
+          <w:szCs w:val="14"/>
+        </w:rPr>
+        <w:t xml:space="preserve"> : </w:t>
+      </w:r>
+      <w:r>
+        <w:rPr>
+          <w:szCs w:val="14"/>
+        </w:rPr>
+        <w:t>https://trello.com/b/FB1PkL0j/tpi-multiplix</w:t>
+      </w:r>
+    </w:p>
+    <w:p>
+      <w:pPr>
+        <w:rPr>
+          <w:i/>
+          <w:iCs/>
+          <w:szCs w:val="14"/>
+        </w:rPr>
+      </w:pPr>
+    </w:p>
+    <w:p>
+      <w:pPr>
+        <w:rPr>
+          <w:i/>
+          <w:iCs/>
+          <w:szCs w:val="14"/>
+          <w:highlight w:val="yellow"/>
+        </w:rPr>
+      </w:pPr>
+      <w:r>
+        <w:rPr>
+          <w:i/>
+          <w:iCs/>
+          <w:szCs w:val="14"/>
+          <w:highlight w:val="yellow"/>
         </w:rPr>
         <w:t xml:space="preserve">Ce chapitre montre la planification </w:t>
       </w:r>
@@ -2689,6 +3609,7 @@
           <w:i/>
           <w:iCs/>
           <w:szCs w:val="14"/>
+          <w:highlight w:val="yellow"/>
         </w:rPr>
         <w:t xml:space="preserve">du projet. Celui-ci peut être découpé en tâches qui seront planifiées. Il s'agit de la première planification du projet, celle-ci </w:t>
       </w:r>
@@ -2697,6 +3618,7 @@
           <w:i/>
           <w:iCs/>
           <w:szCs w:val="14"/>
+          <w:highlight w:val="yellow"/>
         </w:rPr>
         <w:t>devra être</w:t>
       </w:r>
@@ -2705,6 +3627,7 @@
           <w:i/>
           <w:iCs/>
           <w:szCs w:val="14"/>
+          <w:highlight w:val="yellow"/>
         </w:rPr>
         <w:t xml:space="preserve"> revue après l'analyse. Cette planification sera présentée sous l</w:t>
       </w:r>
@@ -2713,6 +3636,7 @@
           <w:i/>
           <w:iCs/>
           <w:szCs w:val="14"/>
+          <w:highlight w:val="yellow"/>
         </w:rPr>
         <w:t>a forme d'un diagramme.</w:t>
       </w:r>
@@ -2721,22 +3645,25 @@
       <w:pPr>
         <w:rPr>
           <w:szCs w:val="14"/>
-        </w:rPr>
-      </w:pPr>
-    </w:p>
-    <w:p>
-      <w:pPr>
-        <w:rPr>
-          <w:i/>
-          <w:iCs/>
-          <w:szCs w:val="14"/>
-        </w:rPr>
-      </w:pPr>
-      <w:r>
-        <w:rPr>
-          <w:i/>
-          <w:iCs/>
-          <w:szCs w:val="14"/>
+          <w:highlight w:val="yellow"/>
+        </w:rPr>
+      </w:pPr>
+    </w:p>
+    <w:p>
+      <w:pPr>
+        <w:rPr>
+          <w:i/>
+          <w:iCs/>
+          <w:szCs w:val="14"/>
+          <w:highlight w:val="yellow"/>
+        </w:rPr>
+      </w:pPr>
+      <w:r>
+        <w:rPr>
+          <w:i/>
+          <w:iCs/>
+          <w:szCs w:val="14"/>
+          <w:highlight w:val="yellow"/>
         </w:rPr>
         <w:t>Ces éléments peuvent être repris des</w:t>
       </w:r>
@@ -2745,40 +3672,18 @@
           <w:i/>
           <w:iCs/>
           <w:szCs w:val="14"/>
-        </w:rPr>
-        <w:t xml:space="preserve"> </w:t>
-      </w:r>
-      <w:r>
-        <w:rPr>
-          <w:i/>
-          <w:iCs/>
-          <w:szCs w:val="14"/>
-        </w:rPr>
-        <w:t>spécifications</w:t>
-      </w:r>
-      <w:r>
-        <w:rPr>
-          <w:i/>
-          <w:iCs/>
-          <w:szCs w:val="14"/>
-        </w:rPr>
-        <w:t xml:space="preserve"> </w:t>
-      </w:r>
-      <w:r>
-        <w:rPr>
-          <w:i/>
-          <w:iCs/>
-          <w:szCs w:val="14"/>
-        </w:rPr>
-        <w:t>de départ.</w:t>
-      </w:r>
-    </w:p>
-    <w:p>
-      <w:pPr>
-        <w:rPr>
-          <w:i/>
-          <w:iCs/>
-          <w:szCs w:val="14"/>
+          <w:highlight w:val="yellow"/>
+        </w:rPr>
+        <w:t xml:space="preserve"> spécifications de départ.</w:t>
+      </w:r>
+    </w:p>
+    <w:p>
+      <w:pPr>
+        <w:rPr>
+          <w:i/>
+          <w:iCs/>
+          <w:szCs w:val="14"/>
+          <w:highlight w:val="yellow"/>
         </w:rPr>
       </w:pPr>
     </w:p>
@@ -2834,8 +3739,19 @@
           <w:szCs w:val="14"/>
           <w:highlight w:val="yellow"/>
         </w:rPr>
-        <w:t>Les détails seront dans Trello</w:t>
-      </w:r>
+        <w:t xml:space="preserve">Les détails seront dans </w:t>
+      </w:r>
+      <w:proofErr w:type="spellStart"/>
+      <w:r>
+        <w:rPr>
+          <w:i/>
+          <w:iCs/>
+          <w:szCs w:val="14"/>
+          <w:highlight w:val="yellow"/>
+        </w:rPr>
+        <w:t>Trello</w:t>
+      </w:r>
+      <w:proofErr w:type="spellEnd"/>
     </w:p>
     <w:p>
       <w:r>
@@ -2945,8 +3861,21 @@
           <w:szCs w:val="14"/>
           <w:lang w:eastAsia="fr-FR"/>
         </w:rPr>
-        <w:t xml:space="preserve"> complet avec toutes ses annexes:</w:t>
-      </w:r>
+        <w:t xml:space="preserve"> complet avec toutes ses </w:t>
+      </w:r>
+      <w:proofErr w:type="gramStart"/>
+      <w:r>
+        <w:rPr>
+          <w:rFonts w:ascii="Arial" w:hAnsi="Arial"/>
+          <w:i/>
+          <w:iCs/>
+          <w:sz w:val="24"/>
+          <w:szCs w:val="14"/>
+          <w:lang w:eastAsia="fr-FR"/>
+        </w:rPr>
+        <w:t>annexes:</w:t>
+      </w:r>
+      <w:proofErr w:type="gramEnd"/>
     </w:p>
     <w:p>
       <w:pPr>
@@ -3011,6 +3940,7 @@
           <w:lang w:eastAsia="fr-FR"/>
         </w:rPr>
       </w:pPr>
+      <w:proofErr w:type="gramStart"/>
       <w:r>
         <w:rPr>
           <w:rFonts w:ascii="Arial" w:hAnsi="Arial"/>
@@ -3031,7 +3961,43 @@
           <w:szCs w:val="14"/>
           <w:lang w:eastAsia="fr-FR"/>
         </w:rPr>
-        <w:t>ultimédia: carte de site, maquettes papier, story board préliminaire, …</w:t>
+        <w:t>ultimédia:</w:t>
+      </w:r>
+      <w:proofErr w:type="gramEnd"/>
+      <w:r>
+        <w:rPr>
+          <w:rFonts w:ascii="Arial" w:hAnsi="Arial"/>
+          <w:i/>
+          <w:iCs/>
+          <w:sz w:val="24"/>
+          <w:szCs w:val="14"/>
+          <w:lang w:eastAsia="fr-FR"/>
+        </w:rPr>
+        <w:t xml:space="preserve"> carte de site, maquettes papier, story </w:t>
+      </w:r>
+      <w:proofErr w:type="spellStart"/>
+      <w:r>
+        <w:rPr>
+          <w:rFonts w:ascii="Arial" w:hAnsi="Arial"/>
+          <w:i/>
+          <w:iCs/>
+          <w:sz w:val="24"/>
+          <w:szCs w:val="14"/>
+          <w:lang w:eastAsia="fr-FR"/>
+        </w:rPr>
+        <w:t>board</w:t>
+      </w:r>
+      <w:proofErr w:type="spellEnd"/>
+      <w:r>
+        <w:rPr>
+          <w:rFonts w:ascii="Arial" w:hAnsi="Arial"/>
+          <w:i/>
+          <w:iCs/>
+          <w:sz w:val="24"/>
+          <w:szCs w:val="14"/>
+          <w:lang w:eastAsia="fr-FR"/>
+        </w:rPr>
+        <w:t xml:space="preserve"> préliminaire, …</w:t>
       </w:r>
     </w:p>
     <w:p>
@@ -3070,7 +4036,31 @@
           <w:szCs w:val="14"/>
           <w:lang w:eastAsia="fr-FR"/>
         </w:rPr>
-        <w:t>ases de données: interfaces graphiques, modèle conceptuel</w:t>
+        <w:t xml:space="preserve">ases de </w:t>
+      </w:r>
+      <w:proofErr w:type="gramStart"/>
+      <w:r>
+        <w:rPr>
+          <w:rFonts w:ascii="Arial" w:hAnsi="Arial"/>
+          <w:i/>
+          <w:iCs/>
+          <w:sz w:val="24"/>
+          <w:szCs w:val="14"/>
+          <w:lang w:eastAsia="fr-FR"/>
+        </w:rPr>
+        <w:t>données:</w:t>
+      </w:r>
+      <w:proofErr w:type="gramEnd"/>
+      <w:r>
+        <w:rPr>
+          <w:rFonts w:ascii="Arial" w:hAnsi="Arial"/>
+          <w:i/>
+          <w:iCs/>
+          <w:sz w:val="24"/>
+          <w:szCs w:val="14"/>
+          <w:lang w:eastAsia="fr-FR"/>
+        </w:rPr>
+        <w:t xml:space="preserve"> interfaces graphiques, modèle conceptuel</w:t>
       </w:r>
       <w:r>
         <w:rPr>
@@ -3100,6 +4090,7 @@
           <w:lang w:eastAsia="fr-FR"/>
         </w:rPr>
       </w:pPr>
+      <w:proofErr w:type="gramStart"/>
       <w:r>
         <w:rPr>
           <w:rFonts w:ascii="Arial" w:hAnsi="Arial"/>
@@ -3120,7 +4111,19 @@
           <w:szCs w:val="14"/>
           <w:lang w:eastAsia="fr-FR"/>
         </w:rPr>
-        <w:t>rogrammation: interfaces graphiques, maquettes, analyse fonctionnelle…</w:t>
+        <w:t>rogrammation:</w:t>
+      </w:r>
+      <w:proofErr w:type="gramEnd"/>
+      <w:r>
+        <w:rPr>
+          <w:rFonts w:ascii="Arial" w:hAnsi="Arial"/>
+          <w:i/>
+          <w:iCs/>
+          <w:sz w:val="24"/>
+          <w:szCs w:val="14"/>
+          <w:lang w:eastAsia="fr-FR"/>
+        </w:rPr>
+        <w:t xml:space="preserve"> interfaces graphiques, maquettes, analyse fonctionnelle…</w:t>
       </w:r>
     </w:p>
     <w:p>
@@ -3285,7 +4288,25 @@
           <w:iCs/>
           <w:szCs w:val="14"/>
         </w:rPr>
-        <w:t xml:space="preserve">Décrire la stratégie globale de test: </w:t>
+        <w:t xml:space="preserve">Décrire la stratégie globale de </w:t>
+      </w:r>
+      <w:proofErr w:type="gramStart"/>
+      <w:r>
+        <w:rPr>
+          <w:i/>
+          <w:iCs/>
+          <w:szCs w:val="14"/>
+        </w:rPr>
+        <w:t>test:</w:t>
+      </w:r>
+      <w:proofErr w:type="gramEnd"/>
+      <w:r>
+        <w:rPr>
+          <w:i/>
+          <w:iCs/>
+          <w:szCs w:val="14"/>
+        </w:rPr>
+        <w:t xml:space="preserve"> </w:t>
       </w:r>
     </w:p>
     <w:p>
@@ -3316,6 +4337,7 @@
           <w:szCs w:val="14"/>
         </w:rPr>
       </w:pPr>
+      <w:proofErr w:type="gramStart"/>
       <w:r>
         <w:rPr>
           <w:i/>
@@ -3330,7 +4352,16 @@
           <w:iCs/>
           <w:szCs w:val="14"/>
         </w:rPr>
-        <w:t>ypes de des tests et ordre dans lequel ils seront effectués.</w:t>
+        <w:t>ypes</w:t>
+      </w:r>
+      <w:proofErr w:type="gramEnd"/>
+      <w:r>
+        <w:rPr>
+          <w:i/>
+          <w:iCs/>
+          <w:szCs w:val="14"/>
+        </w:rPr>
+        <w:t xml:space="preserve"> de des tests et ordre dans lequel ils seront effectués.</w:t>
       </w:r>
     </w:p>
     <w:p>
@@ -3350,6 +4381,7 @@
           <w:szCs w:val="14"/>
         </w:rPr>
       </w:pPr>
+      <w:proofErr w:type="gramStart"/>
       <w:r>
         <w:rPr>
           <w:i/>
@@ -3364,7 +4396,16 @@
           <w:iCs/>
           <w:szCs w:val="14"/>
         </w:rPr>
-        <w:t>es moyens à mettre en œuvre</w:t>
+        <w:t>es</w:t>
+      </w:r>
+      <w:proofErr w:type="gramEnd"/>
+      <w:r>
+        <w:rPr>
+          <w:i/>
+          <w:iCs/>
+          <w:szCs w:val="14"/>
+        </w:rPr>
+        <w:t xml:space="preserve"> moyens à mettre en œuvre</w:t>
       </w:r>
       <w:r>
         <w:rPr>
@@ -3392,6 +4433,7 @@
           <w:szCs w:val="14"/>
         </w:rPr>
       </w:pPr>
+      <w:proofErr w:type="gramStart"/>
       <w:r>
         <w:rPr>
           <w:i/>
@@ -3406,7 +4448,16 @@
           <w:iCs/>
           <w:szCs w:val="14"/>
         </w:rPr>
-        <w:t>ouverture des tests (tests exhaustifs ou non, si non, pourquoi ?)</w:t>
+        <w:t>ouverture</w:t>
+      </w:r>
+      <w:proofErr w:type="gramEnd"/>
+      <w:r>
+        <w:rPr>
+          <w:i/>
+          <w:iCs/>
+          <w:szCs w:val="14"/>
+        </w:rPr>
+        <w:t xml:space="preserve"> des tests (tests exhaustifs ou non, si non, pourquoi ?)</w:t>
       </w:r>
       <w:r>
         <w:rPr>
@@ -3434,6 +4485,7 @@
           <w:szCs w:val="14"/>
         </w:rPr>
       </w:pPr>
+      <w:proofErr w:type="gramStart"/>
       <w:r>
         <w:rPr>
           <w:i/>
@@ -3448,7 +4500,16 @@
           <w:iCs/>
           <w:szCs w:val="14"/>
         </w:rPr>
-        <w:t>onnées de test à prévoir (données réelles ?)</w:t>
+        <w:t>onnées</w:t>
+      </w:r>
+      <w:proofErr w:type="gramEnd"/>
+      <w:r>
+        <w:rPr>
+          <w:i/>
+          <w:iCs/>
+          <w:szCs w:val="14"/>
+        </w:rPr>
+        <w:t xml:space="preserve"> de test à prévoir (données réelles ?)</w:t>
       </w:r>
       <w:r>
         <w:rPr>
@@ -3476,13 +4537,23 @@
           <w:szCs w:val="14"/>
         </w:rPr>
       </w:pPr>
-      <w:r>
-        <w:rPr>
-          <w:i/>
-          <w:iCs/>
-          <w:szCs w:val="14"/>
-        </w:rPr>
-        <w:t>les testeurs extérieurs éventuels.</w:t>
+      <w:proofErr w:type="gramStart"/>
+      <w:r>
+        <w:rPr>
+          <w:i/>
+          <w:iCs/>
+          <w:szCs w:val="14"/>
+        </w:rPr>
+        <w:t>les</w:t>
+      </w:r>
+      <w:proofErr w:type="gramEnd"/>
+      <w:r>
+        <w:rPr>
+          <w:i/>
+          <w:iCs/>
+          <w:szCs w:val="14"/>
+        </w:rPr>
+        <w:t xml:space="preserve"> testeurs extérieurs éventuels.</w:t>
       </w:r>
     </w:p>
     <w:p>
@@ -3543,7 +4614,6 @@
         <w:rPr>
           <w:rFonts w:cs="Arial"/>
         </w:rPr>
-        <w:lastRenderedPageBreak/>
         <w:t>R</w:t>
       </w:r>
       <w:r>
@@ -3584,13 +4654,23 @@
           <w:sz w:val="24"/>
         </w:rPr>
       </w:pPr>
+      <w:proofErr w:type="gramStart"/>
       <w:r>
         <w:rPr>
           <w:rFonts w:ascii="Arial" w:hAnsi="Arial" w:cs="Arial"/>
           <w:i/>
           <w:sz w:val="24"/>
         </w:rPr>
-        <w:t>risques techniques (complexité, manque de compétences, …)</w:t>
+        <w:t>risques</w:t>
+      </w:r>
+      <w:proofErr w:type="gramEnd"/>
+      <w:r>
+        <w:rPr>
+          <w:rFonts w:ascii="Arial" w:hAnsi="Arial" w:cs="Arial"/>
+          <w:i/>
+          <w:sz w:val="24"/>
+        </w:rPr>
+        <w:t xml:space="preserve"> techniques (complexité, manque de compétences, …)</w:t>
       </w:r>
       <w:r>
         <w:rPr>
@@ -3758,6 +4838,7 @@
           <w:lang w:eastAsia="fr-FR"/>
         </w:rPr>
       </w:pPr>
+      <w:proofErr w:type="gramStart"/>
       <w:r>
         <w:rPr>
           <w:rFonts w:ascii="Arial" w:hAnsi="Arial"/>
@@ -3767,7 +4848,19 @@
           <w:szCs w:val="14"/>
           <w:lang w:eastAsia="fr-FR"/>
         </w:rPr>
-        <w:t xml:space="preserve">planning indiquant les dates de début et de fin du projet ainsi que le découpage connu des diverses phases. </w:t>
+        <w:t>planning</w:t>
+      </w:r>
+      <w:proofErr w:type="gramEnd"/>
+      <w:r>
+        <w:rPr>
+          <w:rFonts w:ascii="Arial" w:hAnsi="Arial"/>
+          <w:i/>
+          <w:iCs/>
+          <w:sz w:val="24"/>
+          <w:szCs w:val="14"/>
+          <w:lang w:eastAsia="fr-FR"/>
+        </w:rPr>
+        <w:t xml:space="preserve"> indiquant les dates de début et de fin du projet ainsi que le découpage connu des diverses phases. </w:t>
       </w:r>
     </w:p>
     <w:p>
@@ -3786,6 +4879,7 @@
           <w:lang w:eastAsia="fr-FR"/>
         </w:rPr>
       </w:pPr>
+      <w:proofErr w:type="gramStart"/>
       <w:r>
         <w:rPr>
           <w:rFonts w:ascii="Arial" w:hAnsi="Arial"/>
@@ -3795,7 +4889,19 @@
           <w:szCs w:val="14"/>
           <w:lang w:eastAsia="fr-FR"/>
         </w:rPr>
-        <w:t>partage des tâches en cas de travail à plusieurs.</w:t>
+        <w:t>partage</w:t>
+      </w:r>
+      <w:proofErr w:type="gramEnd"/>
+      <w:r>
+        <w:rPr>
+          <w:rFonts w:ascii="Arial" w:hAnsi="Arial"/>
+          <w:i/>
+          <w:iCs/>
+          <w:sz w:val="24"/>
+          <w:szCs w:val="14"/>
+          <w:lang w:eastAsia="fr-FR"/>
+        </w:rPr>
+        <w:t xml:space="preserve"> des tâches en cas de travail à plusieurs.</w:t>
       </w:r>
     </w:p>
     <w:p>
@@ -3915,8 +5021,22 @@
           <w:highlight w:val="yellow"/>
           <w:lang w:eastAsia="fr-FR"/>
         </w:rPr>
-        <w:t>=résumé du Trello</w:t>
-      </w:r>
+        <w:t xml:space="preserve">=résumé du </w:t>
+      </w:r>
+      <w:proofErr w:type="spellStart"/>
+      <w:r>
+        <w:rPr>
+          <w:rFonts w:ascii="Arial" w:hAnsi="Arial"/>
+          <w:i/>
+          <w:iCs/>
+          <w:sz w:val="24"/>
+          <w:szCs w:val="14"/>
+          <w:highlight w:val="yellow"/>
+          <w:lang w:eastAsia="fr-FR"/>
+        </w:rPr>
+        <w:t>Trello</w:t>
+      </w:r>
+      <w:proofErr w:type="spellEnd"/>
     </w:p>
     <w:tbl>
       <w:tblPr>
@@ -4235,8 +5355,18 @@
           <w:i/>
           <w:sz w:val="24"/>
         </w:rPr>
-        <w:t>Fournir tous les document de conception:</w:t>
-      </w:r>
+        <w:t xml:space="preserve">Fournir tous les document de </w:t>
+      </w:r>
+      <w:proofErr w:type="gramStart"/>
+      <w:r>
+        <w:rPr>
+          <w:rFonts w:ascii="Arial" w:hAnsi="Arial" w:cs="Arial"/>
+          <w:i/>
+          <w:sz w:val="24"/>
+        </w:rPr>
+        <w:t>conception:</w:t>
+      </w:r>
+      <w:proofErr w:type="gramEnd"/>
     </w:p>
     <w:p>
       <w:pPr>
@@ -4266,13 +5396,23 @@
           <w:sz w:val="24"/>
         </w:rPr>
       </w:pPr>
+      <w:proofErr w:type="gramStart"/>
       <w:r>
         <w:rPr>
           <w:rFonts w:ascii="Arial" w:hAnsi="Arial" w:cs="Arial"/>
           <w:i/>
           <w:sz w:val="24"/>
         </w:rPr>
-        <w:t>le choix du matériel HW</w:t>
+        <w:t>le</w:t>
+      </w:r>
+      <w:proofErr w:type="gramEnd"/>
+      <w:r>
+        <w:rPr>
+          <w:rFonts w:ascii="Arial" w:hAnsi="Arial" w:cs="Arial"/>
+          <w:i/>
+          <w:sz w:val="24"/>
+        </w:rPr>
+        <w:t xml:space="preserve"> choix du matériel HW</w:t>
       </w:r>
     </w:p>
     <w:p>
@@ -4288,13 +5428,23 @@
           <w:sz w:val="24"/>
         </w:rPr>
       </w:pPr>
+      <w:proofErr w:type="gramStart"/>
       <w:r>
         <w:rPr>
           <w:rFonts w:ascii="Arial" w:hAnsi="Arial" w:cs="Arial"/>
           <w:i/>
           <w:sz w:val="24"/>
         </w:rPr>
-        <w:t xml:space="preserve">le choix des systèmes d'exploitation pour la réalisation </w:t>
+        <w:t>le</w:t>
+      </w:r>
+      <w:proofErr w:type="gramEnd"/>
+      <w:r>
+        <w:rPr>
+          <w:rFonts w:ascii="Arial" w:hAnsi="Arial" w:cs="Arial"/>
+          <w:i/>
+          <w:sz w:val="24"/>
+        </w:rPr>
+        <w:t xml:space="preserve"> choix des systèmes d'exploitation pour la réalisation </w:t>
       </w:r>
       <w:r>
         <w:rPr>
@@ -4327,13 +5477,23 @@
           <w:sz w:val="24"/>
         </w:rPr>
       </w:pPr>
+      <w:proofErr w:type="gramStart"/>
       <w:r>
         <w:rPr>
           <w:rFonts w:ascii="Arial" w:hAnsi="Arial" w:cs="Arial"/>
           <w:i/>
           <w:sz w:val="24"/>
         </w:rPr>
-        <w:t xml:space="preserve">le choix des outils logiciels pour la réalisation </w:t>
+        <w:t>le</w:t>
+      </w:r>
+      <w:proofErr w:type="gramEnd"/>
+      <w:r>
+        <w:rPr>
+          <w:rFonts w:ascii="Arial" w:hAnsi="Arial" w:cs="Arial"/>
+          <w:i/>
+          <w:sz w:val="24"/>
+        </w:rPr>
+        <w:t xml:space="preserve"> choix des outils logiciels pour la réalisation </w:t>
       </w:r>
       <w:r>
         <w:rPr>
@@ -4366,13 +5526,24 @@
           <w:sz w:val="24"/>
         </w:rPr>
       </w:pPr>
+      <w:proofErr w:type="gramStart"/>
       <w:r>
         <w:rPr>
           <w:rFonts w:ascii="Arial" w:hAnsi="Arial" w:cs="Arial"/>
           <w:i/>
           <w:sz w:val="24"/>
         </w:rPr>
-        <w:t xml:space="preserve">site web: </w:t>
+        <w:lastRenderedPageBreak/>
+        <w:t>site</w:t>
+      </w:r>
+      <w:proofErr w:type="gramEnd"/>
+      <w:r>
+        <w:rPr>
+          <w:rFonts w:ascii="Arial" w:hAnsi="Arial" w:cs="Arial"/>
+          <w:i/>
+          <w:sz w:val="24"/>
+        </w:rPr>
+        <w:t xml:space="preserve"> web: </w:t>
       </w:r>
       <w:r>
         <w:rPr>
@@ -4396,13 +5567,23 @@
           <w:sz w:val="24"/>
         </w:rPr>
       </w:pPr>
+      <w:proofErr w:type="gramStart"/>
       <w:r>
         <w:rPr>
           <w:rFonts w:ascii="Arial" w:hAnsi="Arial" w:cs="Arial"/>
           <w:i/>
           <w:sz w:val="24"/>
         </w:rPr>
-        <w:t>bases de données: décrire le modèle relationnel, le contenu détaillé des tables (caractéristiques de chaque champs) et les requêtes.</w:t>
+        <w:t>bases</w:t>
+      </w:r>
+      <w:proofErr w:type="gramEnd"/>
+      <w:r>
+        <w:rPr>
+          <w:rFonts w:ascii="Arial" w:hAnsi="Arial" w:cs="Arial"/>
+          <w:i/>
+          <w:sz w:val="24"/>
+        </w:rPr>
+        <w:t xml:space="preserve"> de données: décrire le modèle relationnel, le contenu détaillé des tables (caractéristiques de chaque champs) et les requêtes.</w:t>
       </w:r>
     </w:p>
     <w:p>
@@ -4418,20 +5599,40 @@
           <w:sz w:val="24"/>
         </w:rPr>
       </w:pPr>
+      <w:proofErr w:type="gramStart"/>
       <w:r>
         <w:rPr>
           <w:rFonts w:ascii="Arial" w:hAnsi="Arial" w:cs="Arial"/>
           <w:i/>
           <w:sz w:val="24"/>
         </w:rPr>
-        <w:t>programmation et scripts: organigramme, architecture du programme, découpage modulaire, entrées-sorties des modules, pseudo-code</w:t>
-      </w:r>
+        <w:t>programmation</w:t>
+      </w:r>
+      <w:proofErr w:type="gramEnd"/>
       <w:r>
         <w:rPr>
           <w:rFonts w:ascii="Arial" w:hAnsi="Arial" w:cs="Arial"/>
           <w:i/>
           <w:sz w:val="24"/>
         </w:rPr>
+        <w:t xml:space="preserve"> et scripts: organigramme, architecture du programme, découpage modulaire, entrées-sorties des modules, </w:t>
+      </w:r>
+      <w:proofErr w:type="spellStart"/>
+      <w:r>
+        <w:rPr>
+          <w:rFonts w:ascii="Arial" w:hAnsi="Arial" w:cs="Arial"/>
+          <w:i/>
+          <w:sz w:val="24"/>
+        </w:rPr>
+        <w:t>pseudo-code</w:t>
+      </w:r>
+      <w:proofErr w:type="spellEnd"/>
+      <w:r>
+        <w:rPr>
+          <w:rFonts w:ascii="Arial" w:hAnsi="Arial" w:cs="Arial"/>
+          <w:i/>
+          <w:sz w:val="24"/>
+        </w:rPr>
         <w:t xml:space="preserve"> </w:t>
       </w:r>
       <w:r>
@@ -4450,13 +5651,23 @@
         </w:rPr>
         <w:t xml:space="preserve"> </w:t>
       </w:r>
+      <w:proofErr w:type="spellStart"/>
       <w:r>
         <w:rPr>
           <w:rFonts w:ascii="Arial" w:hAnsi="Arial" w:cs="Arial"/>
           <w:i/>
           <w:sz w:val="24"/>
         </w:rPr>
-        <w:t>structogramme…</w:t>
+        <w:t>structogramme</w:t>
+      </w:r>
+      <w:proofErr w:type="spellEnd"/>
+      <w:r>
+        <w:rPr>
+          <w:rFonts w:ascii="Arial" w:hAnsi="Arial" w:cs="Arial"/>
+          <w:i/>
+          <w:sz w:val="24"/>
+        </w:rPr>
+        <w:t>…</w:t>
       </w:r>
     </w:p>
     <w:p>
@@ -4498,7 +5709,6 @@
           <w:i/>
           <w:sz w:val="24"/>
         </w:rPr>
-        <w:lastRenderedPageBreak/>
         <w:t>Le dossier de conception devrait permettre de sous-traiter la réalisation du projet !</w:t>
       </w:r>
     </w:p>
@@ -4799,11 +6009,21 @@
           <w:highlight w:val="yellow"/>
         </w:rPr>
       </w:pPr>
-      <w:r>
-        <w:rPr>
-          <w:highlight w:val="yellow"/>
-        </w:rPr>
-        <w:t>mwb ou diagramme de classe</w:t>
+      <w:proofErr w:type="spellStart"/>
+      <w:proofErr w:type="gramStart"/>
+      <w:r>
+        <w:rPr>
+          <w:highlight w:val="yellow"/>
+        </w:rPr>
+        <w:t>mwb</w:t>
+      </w:r>
+      <w:proofErr w:type="spellEnd"/>
+      <w:proofErr w:type="gramEnd"/>
+      <w:r>
+        <w:rPr>
+          <w:highlight w:val="yellow"/>
+        </w:rPr>
+        <w:t xml:space="preserve"> ou diagramme de classe</w:t>
       </w:r>
     </w:p>
     <w:p>
@@ -4958,12 +6178,21 @@
           <w:iCs/>
         </w:rPr>
       </w:pPr>
-      <w:r>
-        <w:rPr>
-          <w:i/>
-          <w:iCs/>
-        </w:rPr>
-        <w:t>les répertoires où le logiciel est installé</w:t>
+      <w:proofErr w:type="gramStart"/>
+      <w:r>
+        <w:rPr>
+          <w:i/>
+          <w:iCs/>
+        </w:rPr>
+        <w:t>les</w:t>
+      </w:r>
+      <w:proofErr w:type="gramEnd"/>
+      <w:r>
+        <w:rPr>
+          <w:i/>
+          <w:iCs/>
+        </w:rPr>
+        <w:t xml:space="preserve"> répertoires où le logiciel est installé</w:t>
       </w:r>
     </w:p>
     <w:p>
@@ -4982,12 +6211,21 @@
           <w:iCs/>
         </w:rPr>
       </w:pPr>
-      <w:r>
-        <w:rPr>
-          <w:i/>
-          <w:iCs/>
-        </w:rPr>
-        <w:t>la liste de tous les fichiers et une rapide description de leur contenu (des noms qui parlent !)</w:t>
+      <w:proofErr w:type="gramStart"/>
+      <w:r>
+        <w:rPr>
+          <w:i/>
+          <w:iCs/>
+        </w:rPr>
+        <w:t>la</w:t>
+      </w:r>
+      <w:proofErr w:type="gramEnd"/>
+      <w:r>
+        <w:rPr>
+          <w:i/>
+          <w:iCs/>
+        </w:rPr>
+        <w:t xml:space="preserve"> liste de tous les fichiers et une rapide description de leur contenu (des noms qui parlent !)</w:t>
       </w:r>
     </w:p>
     <w:p>
@@ -5006,12 +6244,21 @@
           <w:iCs/>
         </w:rPr>
       </w:pPr>
-      <w:r>
-        <w:rPr>
-          <w:i/>
-          <w:iCs/>
-        </w:rPr>
-        <w:t>les versions des systèmes d'exploitation et des outils logiciels</w:t>
+      <w:proofErr w:type="gramStart"/>
+      <w:r>
+        <w:rPr>
+          <w:i/>
+          <w:iCs/>
+        </w:rPr>
+        <w:t>les</w:t>
+      </w:r>
+      <w:proofErr w:type="gramEnd"/>
+      <w:r>
+        <w:rPr>
+          <w:i/>
+          <w:iCs/>
+        </w:rPr>
+        <w:t xml:space="preserve"> versions des systèmes d'exploitation et des outils logiciels</w:t>
       </w:r>
     </w:p>
     <w:p>
@@ -5030,12 +6277,21 @@
           <w:iCs/>
         </w:rPr>
       </w:pPr>
-      <w:r>
-        <w:rPr>
-          <w:i/>
-          <w:iCs/>
-        </w:rPr>
-        <w:t>la description exacte du matériel</w:t>
+      <w:proofErr w:type="gramStart"/>
+      <w:r>
+        <w:rPr>
+          <w:i/>
+          <w:iCs/>
+        </w:rPr>
+        <w:t>la</w:t>
+      </w:r>
+      <w:proofErr w:type="gramEnd"/>
+      <w:r>
+        <w:rPr>
+          <w:i/>
+          <w:iCs/>
+        </w:rPr>
+        <w:t xml:space="preserve"> description exacte du matériel</w:t>
       </w:r>
     </w:p>
     <w:p>
@@ -5054,12 +6310,21 @@
           <w:iCs/>
         </w:rPr>
       </w:pPr>
-      <w:r>
-        <w:rPr>
-          <w:i/>
-          <w:iCs/>
-        </w:rPr>
-        <w:t>le numé</w:t>
+      <w:proofErr w:type="gramStart"/>
+      <w:r>
+        <w:rPr>
+          <w:i/>
+          <w:iCs/>
+        </w:rPr>
+        <w:t>le</w:t>
+      </w:r>
+      <w:proofErr w:type="gramEnd"/>
+      <w:r>
+        <w:rPr>
+          <w:i/>
+          <w:iCs/>
+        </w:rPr>
+        <w:t xml:space="preserve"> numé</w:t>
       </w:r>
       <w:r>
         <w:rPr>
@@ -5093,12 +6358,21 @@
           <w:u w:val="single"/>
         </w:rPr>
       </w:pPr>
-      <w:r>
-        <w:rPr>
-          <w:i/>
-          <w:iCs/>
-        </w:rPr>
-        <w:t>programmation et scripts: librairies externes, dictionnaire des données, reconstruction du logiciel</w:t>
+      <w:proofErr w:type="gramStart"/>
+      <w:r>
+        <w:rPr>
+          <w:i/>
+          <w:iCs/>
+        </w:rPr>
+        <w:t>programmation</w:t>
+      </w:r>
+      <w:proofErr w:type="gramEnd"/>
+      <w:r>
+        <w:rPr>
+          <w:i/>
+          <w:iCs/>
+        </w:rPr>
+        <w:t xml:space="preserve"> et scripts: librairies externes, dictionnaire des données, reconstruction du logiciel</w:t>
       </w:r>
       <w:r>
         <w:rPr>
@@ -5152,6 +6426,7 @@
           <w:i/>
           <w:iCs/>
         </w:rPr>
+        <w:lastRenderedPageBreak/>
         <w:t xml:space="preserve">NOTE : </w:t>
       </w:r>
       <w:r>
@@ -5286,9 +6561,16 @@
         <w:rPr>
           <w:i/>
         </w:rPr>
-        <w:lastRenderedPageBreak/>
-        <w:t>Pour chaque partie testée de votre projet, il faut décrire:</w:t>
-      </w:r>
+        <w:t xml:space="preserve">Pour chaque partie testée de votre projet, il faut </w:t>
+      </w:r>
+      <w:proofErr w:type="gramStart"/>
+      <w:r>
+        <w:rPr>
+          <w:i/>
+        </w:rPr>
+        <w:t>décrire:</w:t>
+      </w:r>
+      <w:proofErr w:type="gramEnd"/>
     </w:p>
     <w:p>
       <w:pPr>
@@ -5310,11 +6592,19 @@
           <w:i/>
         </w:rPr>
       </w:pPr>
-      <w:r>
-        <w:rPr>
-          <w:i/>
-        </w:rPr>
-        <w:t>les conditions exactes de chaque test</w:t>
+      <w:proofErr w:type="gramStart"/>
+      <w:r>
+        <w:rPr>
+          <w:i/>
+        </w:rPr>
+        <w:t>les</w:t>
+      </w:r>
+      <w:proofErr w:type="gramEnd"/>
+      <w:r>
+        <w:rPr>
+          <w:i/>
+        </w:rPr>
+        <w:t xml:space="preserve"> conditions exactes de chaque test</w:t>
       </w:r>
     </w:p>
     <w:p>
@@ -5327,11 +6617,19 @@
           <w:i/>
         </w:rPr>
       </w:pPr>
-      <w:r>
-        <w:rPr>
-          <w:i/>
-        </w:rPr>
-        <w:t>les preuves de test (papier ou fichier)</w:t>
+      <w:proofErr w:type="gramStart"/>
+      <w:r>
+        <w:rPr>
+          <w:i/>
+        </w:rPr>
+        <w:t>les</w:t>
+      </w:r>
+      <w:proofErr w:type="gramEnd"/>
+      <w:r>
+        <w:rPr>
+          <w:i/>
+        </w:rPr>
+        <w:t xml:space="preserve"> preuves de test (papier ou fichier)</w:t>
       </w:r>
     </w:p>
     <w:p>
@@ -5344,11 +6642,19 @@
           <w:i/>
         </w:rPr>
       </w:pPr>
-      <w:r>
-        <w:rPr>
-          <w:i/>
-        </w:rPr>
-        <w:t xml:space="preserve">tests sans preuve: fournir au moins une description </w:t>
+      <w:proofErr w:type="gramStart"/>
+      <w:r>
+        <w:rPr>
+          <w:i/>
+        </w:rPr>
+        <w:t>tests</w:t>
+      </w:r>
+      <w:proofErr w:type="gramEnd"/>
+      <w:r>
+        <w:rPr>
+          <w:i/>
+        </w:rPr>
+        <w:t xml:space="preserve"> sans preuve: fournir au moins une description </w:t>
       </w:r>
     </w:p>
     <w:p>
@@ -5540,12 +6846,21 @@
                 <w:highlight w:val="yellow"/>
               </w:rPr>
             </w:pPr>
+            <w:proofErr w:type="spellStart"/>
             <w:r>
               <w:rPr>
                 <w:i/>
                 <w:highlight w:val="yellow"/>
               </w:rPr>
-              <w:t xml:space="preserve">Dév </w:t>
+              <w:t>Dév</w:t>
+            </w:r>
+            <w:proofErr w:type="spellEnd"/>
+            <w:r>
+              <w:rPr>
+                <w:i/>
+                <w:highlight w:val="yellow"/>
+              </w:rPr>
+              <w:t xml:space="preserve"> </w:t>
             </w:r>
             <w:r>
               <w:rPr>
@@ -5575,12 +6890,21 @@
                 <w:highlight w:val="yellow"/>
               </w:rPr>
             </w:pPr>
+            <w:proofErr w:type="spellStart"/>
             <w:r>
               <w:rPr>
                 <w:i/>
                 <w:highlight w:val="yellow"/>
               </w:rPr>
-              <w:t xml:space="preserve">CdP </w:t>
+              <w:t>CdP</w:t>
+            </w:r>
+            <w:proofErr w:type="spellEnd"/>
+            <w:r>
+              <w:rPr>
+                <w:i/>
+                <w:highlight w:val="yellow"/>
+              </w:rPr>
+              <w:t xml:space="preserve"> </w:t>
             </w:r>
             <w:r>
               <w:rPr>
@@ -5610,12 +6934,21 @@
                 <w:highlight w:val="yellow"/>
               </w:rPr>
             </w:pPr>
+            <w:proofErr w:type="spellStart"/>
             <w:r>
               <w:rPr>
                 <w:i/>
                 <w:highlight w:val="yellow"/>
               </w:rPr>
-              <w:t xml:space="preserve">CdP </w:t>
+              <w:t>CdP</w:t>
+            </w:r>
+            <w:proofErr w:type="spellEnd"/>
+            <w:r>
+              <w:rPr>
+                <w:i/>
+                <w:highlight w:val="yellow"/>
+              </w:rPr>
+              <w:t xml:space="preserve"> </w:t>
             </w:r>
             <w:r>
               <w:rPr>
@@ -5645,12 +6978,21 @@
                 <w:highlight w:val="yellow"/>
               </w:rPr>
             </w:pPr>
+            <w:proofErr w:type="spellStart"/>
             <w:r>
               <w:rPr>
                 <w:i/>
                 <w:highlight w:val="yellow"/>
               </w:rPr>
-              <w:t xml:space="preserve">Dév </w:t>
+              <w:t>Dév</w:t>
+            </w:r>
+            <w:proofErr w:type="spellEnd"/>
+            <w:r>
+              <w:rPr>
+                <w:i/>
+                <w:highlight w:val="yellow"/>
+              </w:rPr>
+              <w:t xml:space="preserve"> </w:t>
             </w:r>
             <w:r>
               <w:rPr>
@@ -5702,12 +7044,21 @@
                 <w:highlight w:val="yellow"/>
               </w:rPr>
             </w:pPr>
+            <w:proofErr w:type="spellStart"/>
             <w:r>
               <w:rPr>
                 <w:i/>
                 <w:highlight w:val="yellow"/>
               </w:rPr>
-              <w:t xml:space="preserve">Dév </w:t>
+              <w:t>Dév</w:t>
+            </w:r>
+            <w:proofErr w:type="spellEnd"/>
+            <w:r>
+              <w:rPr>
+                <w:i/>
+                <w:highlight w:val="yellow"/>
+              </w:rPr>
+              <w:t xml:space="preserve"> </w:t>
             </w:r>
             <w:r>
               <w:rPr>
@@ -5745,12 +7096,21 @@
                 <w:highlight w:val="yellow"/>
               </w:rPr>
             </w:pPr>
+            <w:proofErr w:type="spellStart"/>
             <w:r>
               <w:rPr>
                 <w:i/>
                 <w:highlight w:val="yellow"/>
               </w:rPr>
-              <w:t xml:space="preserve">CdP </w:t>
+              <w:t>CdP</w:t>
+            </w:r>
+            <w:proofErr w:type="spellEnd"/>
+            <w:r>
+              <w:rPr>
+                <w:i/>
+                <w:highlight w:val="yellow"/>
+              </w:rPr>
+              <w:t xml:space="preserve"> </w:t>
             </w:r>
             <w:r>
               <w:rPr>
@@ -5783,12 +7143,21 @@
                 <w:highlight w:val="yellow"/>
               </w:rPr>
             </w:pPr>
+            <w:proofErr w:type="spellStart"/>
             <w:r>
               <w:rPr>
                 <w:i/>
                 <w:highlight w:val="yellow"/>
               </w:rPr>
-              <w:t xml:space="preserve">CdP </w:t>
+              <w:t>CdP</w:t>
+            </w:r>
+            <w:proofErr w:type="spellEnd"/>
+            <w:r>
+              <w:rPr>
+                <w:i/>
+                <w:highlight w:val="yellow"/>
+              </w:rPr>
+              <w:t xml:space="preserve"> </w:t>
             </w:r>
             <w:r>
               <w:rPr>
@@ -5821,12 +7190,21 @@
                 <w:highlight w:val="yellow"/>
               </w:rPr>
             </w:pPr>
+            <w:proofErr w:type="spellStart"/>
             <w:r>
               <w:rPr>
                 <w:i/>
                 <w:highlight w:val="yellow"/>
               </w:rPr>
-              <w:t xml:space="preserve">Dév </w:t>
+              <w:t>Dév</w:t>
+            </w:r>
+            <w:proofErr w:type="spellEnd"/>
+            <w:r>
+              <w:rPr>
+                <w:i/>
+                <w:highlight w:val="yellow"/>
+              </w:rPr>
+              <w:t xml:space="preserve"> </w:t>
             </w:r>
             <w:r>
               <w:rPr>
@@ -5878,12 +7256,21 @@
                 <w:highlight w:val="yellow"/>
               </w:rPr>
             </w:pPr>
+            <w:proofErr w:type="spellStart"/>
             <w:r>
               <w:rPr>
                 <w:i/>
                 <w:highlight w:val="yellow"/>
               </w:rPr>
-              <w:t xml:space="preserve">Dév </w:t>
+              <w:t>Dév</w:t>
+            </w:r>
+            <w:proofErr w:type="spellEnd"/>
+            <w:r>
+              <w:rPr>
+                <w:i/>
+                <w:highlight w:val="yellow"/>
+              </w:rPr>
+              <w:t xml:space="preserve"> </w:t>
             </w:r>
             <w:r>
               <w:rPr>
@@ -5926,12 +7313,21 @@
                 <w:highlight w:val="yellow"/>
               </w:rPr>
             </w:pPr>
+            <w:proofErr w:type="spellStart"/>
             <w:r>
               <w:rPr>
                 <w:i/>
                 <w:highlight w:val="yellow"/>
               </w:rPr>
-              <w:t xml:space="preserve">CdP </w:t>
+              <w:t>CdP</w:t>
+            </w:r>
+            <w:proofErr w:type="spellEnd"/>
+            <w:r>
+              <w:rPr>
+                <w:i/>
+                <w:highlight w:val="yellow"/>
+              </w:rPr>
+              <w:t xml:space="preserve"> </w:t>
             </w:r>
             <w:r>
               <w:rPr>
@@ -5961,12 +7357,21 @@
                 <w:highlight w:val="yellow"/>
               </w:rPr>
             </w:pPr>
+            <w:proofErr w:type="spellStart"/>
             <w:r>
               <w:rPr>
                 <w:i/>
                 <w:highlight w:val="yellow"/>
               </w:rPr>
-              <w:t xml:space="preserve">Dév </w:t>
+              <w:t>Dév</w:t>
+            </w:r>
+            <w:proofErr w:type="spellEnd"/>
+            <w:r>
+              <w:rPr>
+                <w:i/>
+                <w:highlight w:val="yellow"/>
+              </w:rPr>
+              <w:t xml:space="preserve"> </w:t>
             </w:r>
             <w:r>
               <w:rPr>
@@ -6044,12 +7449,21 @@
                 <w:highlight w:val="yellow"/>
               </w:rPr>
             </w:pPr>
+            <w:proofErr w:type="spellStart"/>
             <w:r>
               <w:rPr>
                 <w:i/>
                 <w:highlight w:val="yellow"/>
               </w:rPr>
-              <w:t xml:space="preserve">CdP </w:t>
+              <w:t>CdP</w:t>
+            </w:r>
+            <w:proofErr w:type="spellEnd"/>
+            <w:r>
+              <w:rPr>
+                <w:i/>
+                <w:highlight w:val="yellow"/>
+              </w:rPr>
+              <w:t xml:space="preserve"> </w:t>
             </w:r>
             <w:r>
               <w:rPr>
@@ -6079,12 +7493,21 @@
                 <w:highlight w:val="yellow"/>
               </w:rPr>
             </w:pPr>
+            <w:proofErr w:type="spellStart"/>
             <w:r>
               <w:rPr>
                 <w:i/>
                 <w:highlight w:val="yellow"/>
               </w:rPr>
-              <w:t xml:space="preserve">Dév </w:t>
+              <w:t>Dév</w:t>
+            </w:r>
+            <w:proofErr w:type="spellEnd"/>
+            <w:r>
+              <w:rPr>
+                <w:i/>
+                <w:highlight w:val="yellow"/>
+              </w:rPr>
+              <w:t xml:space="preserve"> </w:t>
             </w:r>
             <w:r>
               <w:rPr>
@@ -6162,12 +7585,21 @@
                 <w:highlight w:val="yellow"/>
               </w:rPr>
             </w:pPr>
+            <w:proofErr w:type="spellStart"/>
             <w:r>
               <w:rPr>
                 <w:i/>
                 <w:highlight w:val="yellow"/>
               </w:rPr>
-              <w:t xml:space="preserve">CdP </w:t>
+              <w:t>CdP</w:t>
+            </w:r>
+            <w:proofErr w:type="spellEnd"/>
+            <w:r>
+              <w:rPr>
+                <w:i/>
+                <w:highlight w:val="yellow"/>
+              </w:rPr>
+              <w:t xml:space="preserve"> </w:t>
             </w:r>
             <w:r>
               <w:rPr>
@@ -6196,12 +7628,21 @@
                 <w:i/>
               </w:rPr>
             </w:pPr>
+            <w:proofErr w:type="spellStart"/>
             <w:r>
               <w:rPr>
                 <w:i/>
                 <w:highlight w:val="yellow"/>
               </w:rPr>
-              <w:t xml:space="preserve">Dév </w:t>
+              <w:t>Dév</w:t>
+            </w:r>
+            <w:proofErr w:type="spellEnd"/>
+            <w:r>
+              <w:rPr>
+                <w:i/>
+                <w:highlight w:val="yellow"/>
+              </w:rPr>
+              <w:t xml:space="preserve"> </w:t>
             </w:r>
             <w:r>
               <w:rPr>
@@ -6306,7 +7747,21 @@
         <w:rPr>
           <w:i/>
         </w:rPr>
-        <w:t xml:space="preserve">S'il reste encore des erreurs: </w:t>
+        <w:t xml:space="preserve">S'il reste encore des </w:t>
+      </w:r>
+      <w:proofErr w:type="gramStart"/>
+      <w:r>
+        <w:rPr>
+          <w:i/>
+        </w:rPr>
+        <w:t>erreurs:</w:t>
+      </w:r>
+      <w:proofErr w:type="gramEnd"/>
+      <w:r>
+        <w:rPr>
+          <w:i/>
+        </w:rPr>
+        <w:t xml:space="preserve"> </w:t>
       </w:r>
     </w:p>
     <w:p>
@@ -6482,12 +7937,22 @@
           <w:i/>
         </w:rPr>
       </w:pPr>
+      <w:proofErr w:type="gramStart"/>
       <w:r>
         <w:rPr>
           <w:rFonts w:cs="Arial"/>
           <w:i/>
         </w:rPr>
-        <w:t>le rapport de projet</w:t>
+        <w:lastRenderedPageBreak/>
+        <w:t>le</w:t>
+      </w:r>
+      <w:proofErr w:type="gramEnd"/>
+      <w:r>
+        <w:rPr>
+          <w:rFonts w:cs="Arial"/>
+          <w:i/>
+        </w:rPr>
+        <w:t xml:space="preserve"> rapport de projet</w:t>
       </w:r>
     </w:p>
     <w:p>
@@ -6501,12 +7966,21 @@
           <w:i/>
         </w:rPr>
       </w:pPr>
+      <w:proofErr w:type="gramStart"/>
       <w:r>
         <w:rPr>
           <w:rFonts w:cs="Arial"/>
           <w:i/>
         </w:rPr>
-        <w:t>le manuel d'Installation (en annexe)</w:t>
+        <w:t>le</w:t>
+      </w:r>
+      <w:proofErr w:type="gramEnd"/>
+      <w:r>
+        <w:rPr>
+          <w:rFonts w:cs="Arial"/>
+          <w:i/>
+        </w:rPr>
+        <w:t xml:space="preserve"> manuel d'Installation (en annexe)</w:t>
       </w:r>
     </w:p>
     <w:p>
@@ -6520,12 +7994,21 @@
           <w:i/>
         </w:rPr>
       </w:pPr>
+      <w:proofErr w:type="gramStart"/>
       <w:r>
         <w:rPr>
           <w:rFonts w:cs="Arial"/>
           <w:i/>
         </w:rPr>
-        <w:t>le manuel d'Utilisation avec des exemples graphiques (en annexe)</w:t>
+        <w:t>le</w:t>
+      </w:r>
+      <w:proofErr w:type="gramEnd"/>
+      <w:r>
+        <w:rPr>
+          <w:rFonts w:cs="Arial"/>
+          <w:i/>
+        </w:rPr>
+        <w:t xml:space="preserve"> manuel d'Utilisation avec des exemples graphiques (en annexe)</w:t>
       </w:r>
     </w:p>
     <w:p>
@@ -6539,12 +8022,21 @@
           <w:i/>
         </w:rPr>
       </w:pPr>
+      <w:proofErr w:type="gramStart"/>
       <w:r>
         <w:rPr>
           <w:rFonts w:cs="Arial"/>
           <w:i/>
         </w:rPr>
-        <w:t>autres…</w:t>
+        <w:t>autres</w:t>
+      </w:r>
+      <w:proofErr w:type="gramEnd"/>
+      <w:r>
+        <w:rPr>
+          <w:rFonts w:cs="Arial"/>
+          <w:i/>
+        </w:rPr>
+        <w:t>…</w:t>
       </w:r>
     </w:p>
     <w:p>
@@ -6593,7 +8085,6 @@
       <w:bookmarkStart w:id="33" w:name="_Toc71703263"/>
       <w:bookmarkStart w:id="34" w:name="_Toc499021847"/>
       <w:r>
-        <w:lastRenderedPageBreak/>
         <w:t>C</w:t>
       </w:r>
       <w:bookmarkEnd w:id="32"/>
@@ -6629,8 +8120,18 @@
           <w:i/>
           <w:sz w:val="24"/>
         </w:rPr>
-        <w:t>Développez en tous cas les points suivants:</w:t>
-      </w:r>
+        <w:t xml:space="preserve">Développez en tous cas les points </w:t>
+      </w:r>
+      <w:proofErr w:type="gramStart"/>
+      <w:r>
+        <w:rPr>
+          <w:rFonts w:ascii="Arial" w:hAnsi="Arial" w:cs="Arial"/>
+          <w:i/>
+          <w:sz w:val="24"/>
+        </w:rPr>
+        <w:t>suivants:</w:t>
+      </w:r>
+      <w:proofErr w:type="gramEnd"/>
     </w:p>
     <w:p>
       <w:pPr>
@@ -6914,7 +8415,21 @@
         <w:rPr>
           <w:i/>
         </w:rPr>
-        <w:t xml:space="preserve"> (Titre, auteur, date), des sites Internet (URL) consultés, des articles (Revue, date, titre, auteur)… Et de toutes les aides externes (noms)   </w:t>
+        <w:t xml:space="preserve"> (Titre, auteur, date), des sites Internet (URL) consultés, des articles (Revue, date, titre, </w:t>
+      </w:r>
+      <w:proofErr w:type="gramStart"/>
+      <w:r>
+        <w:rPr>
+          <w:i/>
+        </w:rPr>
+        <w:t>auteur)…</w:t>
+      </w:r>
+      <w:proofErr w:type="gramEnd"/>
+      <w:r>
+        <w:rPr>
+          <w:i/>
+        </w:rPr>
+        <w:t xml:space="preserve"> Et de toutes les aides externes (noms)   </w:t>
       </w:r>
     </w:p>
     <w:p>
@@ -7208,7 +8723,21 @@
         <w:rPr>
           <w:highlight w:val="yellow"/>
         </w:rPr>
-        <w:t xml:space="preserve"> (Readme dans Git</w:t>
+        <w:t xml:space="preserve"> (</w:t>
+      </w:r>
+      <w:proofErr w:type="spellStart"/>
+      <w:r>
+        <w:rPr>
+          <w:highlight w:val="yellow"/>
+        </w:rPr>
+        <w:t>Readme</w:t>
+      </w:r>
+      <w:proofErr w:type="spellEnd"/>
+      <w:r>
+        <w:rPr>
+          <w:highlight w:val="yellow"/>
+        </w:rPr>
+        <w:t xml:space="preserve"> dans Git</w:t>
       </w:r>
       <w:r>
         <w:t>)</w:t>
@@ -7402,7 +8931,7 @@
         <w:sz w:val="16"/>
         <w:szCs w:val="16"/>
       </w:rPr>
-      <w:t>9</w:t>
+      <w:t>4</w:t>
     </w:r>
     <w:r>
       <w:rPr>
@@ -7424,7 +8953,23 @@
         <w:sz w:val="16"/>
         <w:szCs w:val="16"/>
       </w:rPr>
-      <w:t>Dernière modif :</w:t>
+      <w:t xml:space="preserve">Dernière </w:t>
+    </w:r>
+    <w:proofErr w:type="spellStart"/>
+    <w:r>
+      <w:rPr>
+        <w:sz w:val="16"/>
+        <w:szCs w:val="16"/>
+      </w:rPr>
+      <w:t>modif</w:t>
+    </w:r>
+    <w:proofErr w:type="spellEnd"/>
+    <w:r>
+      <w:rPr>
+        <w:sz w:val="16"/>
+        <w:szCs w:val="16"/>
+      </w:rPr>
+      <w:t> :</w:t>
     </w:r>
     <w:r>
       <w:rPr>
@@ -7453,7 +8998,7 @@
         <w:sz w:val="16"/>
         <w:szCs w:val="16"/>
       </w:rPr>
-      <w:t>08/05/2018</w:t>
+      <w:t>09/05/2018</w:t>
     </w:r>
     <w:r>
       <w:rPr>
@@ -7645,8 +9190,9 @@
         <w:bCs/>
         <w:szCs w:val="24"/>
       </w:rPr>
-      <w:t>Dossier de projet Multiplix</w:t>
+      <w:t xml:space="preserve">Dossier de projet </w:t>
     </w:r>
+    <w:proofErr w:type="spellStart"/>
     <w:r>
       <w:rPr>
         <w:rFonts w:cs="Arial"/>
@@ -7654,8 +9200,9 @@
         <w:bCs/>
         <w:szCs w:val="24"/>
       </w:rPr>
-      <w:tab/>
+      <w:t>Multiplix</w:t>
     </w:r>
+    <w:proofErr w:type="spellEnd"/>
     <w:r>
       <w:rPr>
         <w:rFonts w:cs="Arial"/>
@@ -7663,6 +9210,7 @@
         <w:bCs/>
         <w:szCs w:val="24"/>
       </w:rPr>
+      <w:tab/>
       <w:t>TPI</w:t>
     </w:r>
   </w:p>
@@ -9021,6 +10569,118 @@
     </w:lvl>
   </w:abstractNum>
   <w:abstractNum w:abstractNumId="10" w15:restartNumberingAfterBreak="0">
+    <w:nsid w:val="6C622C23"/>
+    <w:multiLevelType w:val="hybridMultilevel"/>
+    <w:tmpl w:val="42D080A4"/>
+    <w:lvl w:ilvl="0" w:tplc="35848712">
+      <w:numFmt w:val="bullet"/>
+      <w:lvlText w:val="-"/>
+      <w:lvlJc w:val="left"/>
+      <w:pPr>
+        <w:ind w:left="720" w:hanging="360"/>
+      </w:pPr>
+      <w:rPr>
+        <w:rFonts w:ascii="Arial" w:eastAsia="Times New Roman" w:hAnsi="Arial" w:cs="Arial" w:hint="default"/>
+      </w:rPr>
+    </w:lvl>
+    <w:lvl w:ilvl="1" w:tplc="100C0003" w:tentative="1">
+      <w:start w:val="1"/>
+      <w:numFmt w:val="bullet"/>
+      <w:lvlText w:val="o"/>
+      <w:lvlJc w:val="left"/>
+      <w:pPr>
+        <w:ind w:left="1440" w:hanging="360"/>
+      </w:pPr>
+      <w:rPr>
+        <w:rFonts w:ascii="Courier New" w:hAnsi="Courier New" w:cs="Courier New" w:hint="default"/>
+      </w:rPr>
+    </w:lvl>
+    <w:lvl w:ilvl="2" w:tplc="100C0005" w:tentative="1">
+      <w:start w:val="1"/>
+      <w:numFmt w:val="bullet"/>
+      <w:lvlText w:val=""/>
+      <w:lvlJc w:val="left"/>
+      <w:pPr>
+        <w:ind w:left="2160" w:hanging="360"/>
+      </w:pPr>
+      <w:rPr>
+        <w:rFonts w:ascii="Wingdings" w:hAnsi="Wingdings" w:hint="default"/>
+      </w:rPr>
+    </w:lvl>
+    <w:lvl w:ilvl="3" w:tplc="100C0001" w:tentative="1">
+      <w:start w:val="1"/>
+      <w:numFmt w:val="bullet"/>
+      <w:lvlText w:val=""/>
+      <w:lvlJc w:val="left"/>
+      <w:pPr>
+        <w:ind w:left="2880" w:hanging="360"/>
+      </w:pPr>
+      <w:rPr>
+        <w:rFonts w:ascii="Symbol" w:hAnsi="Symbol" w:hint="default"/>
+      </w:rPr>
+    </w:lvl>
+    <w:lvl w:ilvl="4" w:tplc="100C0003" w:tentative="1">
+      <w:start w:val="1"/>
+      <w:numFmt w:val="bullet"/>
+      <w:lvlText w:val="o"/>
+      <w:lvlJc w:val="left"/>
+      <w:pPr>
+        <w:ind w:left="3600" w:hanging="360"/>
+      </w:pPr>
+      <w:rPr>
+        <w:rFonts w:ascii="Courier New" w:hAnsi="Courier New" w:cs="Courier New" w:hint="default"/>
+      </w:rPr>
+    </w:lvl>
+    <w:lvl w:ilvl="5" w:tplc="100C0005" w:tentative="1">
+      <w:start w:val="1"/>
+      <w:numFmt w:val="bullet"/>
+      <w:lvlText w:val=""/>
+      <w:lvlJc w:val="left"/>
+      <w:pPr>
+        <w:ind w:left="4320" w:hanging="360"/>
+      </w:pPr>
+      <w:rPr>
+        <w:rFonts w:ascii="Wingdings" w:hAnsi="Wingdings" w:hint="default"/>
+      </w:rPr>
+    </w:lvl>
+    <w:lvl w:ilvl="6" w:tplc="100C0001" w:tentative="1">
+      <w:start w:val="1"/>
+      <w:numFmt w:val="bullet"/>
+      <w:lvlText w:val=""/>
+      <w:lvlJc w:val="left"/>
+      <w:pPr>
+        <w:ind w:left="5040" w:hanging="360"/>
+      </w:pPr>
+      <w:rPr>
+        <w:rFonts w:ascii="Symbol" w:hAnsi="Symbol" w:hint="default"/>
+      </w:rPr>
+    </w:lvl>
+    <w:lvl w:ilvl="7" w:tplc="100C0003" w:tentative="1">
+      <w:start w:val="1"/>
+      <w:numFmt w:val="bullet"/>
+      <w:lvlText w:val="o"/>
+      <w:lvlJc w:val="left"/>
+      <w:pPr>
+        <w:ind w:left="5760" w:hanging="360"/>
+      </w:pPr>
+      <w:rPr>
+        <w:rFonts w:ascii="Courier New" w:hAnsi="Courier New" w:cs="Courier New" w:hint="default"/>
+      </w:rPr>
+    </w:lvl>
+    <w:lvl w:ilvl="8" w:tplc="100C0005" w:tentative="1">
+      <w:start w:val="1"/>
+      <w:numFmt w:val="bullet"/>
+      <w:lvlText w:val=""/>
+      <w:lvlJc w:val="left"/>
+      <w:pPr>
+        <w:ind w:left="6480" w:hanging="360"/>
+      </w:pPr>
+      <w:rPr>
+        <w:rFonts w:ascii="Wingdings" w:hAnsi="Wingdings" w:hint="default"/>
+      </w:rPr>
+    </w:lvl>
+  </w:abstractNum>
+  <w:abstractNum w:abstractNumId="11" w15:restartNumberingAfterBreak="0">
     <w:nsid w:val="71E06583"/>
     <w:multiLevelType w:val="hybridMultilevel"/>
     <w:tmpl w:val="26C81FCE"/>
@@ -9160,7 +10820,7 @@
       </w:rPr>
     </w:lvl>
   </w:abstractNum>
-  <w:abstractNum w:abstractNumId="11" w15:restartNumberingAfterBreak="0">
+  <w:abstractNum w:abstractNumId="12" w15:restartNumberingAfterBreak="0">
     <w:nsid w:val="75A3529B"/>
     <w:multiLevelType w:val="hybridMultilevel"/>
     <w:tmpl w:val="819EEA64"/>
@@ -9300,7 +10960,7 @@
       </w:rPr>
     </w:lvl>
   </w:abstractNum>
-  <w:abstractNum w:abstractNumId="12" w15:restartNumberingAfterBreak="0">
+  <w:abstractNum w:abstractNumId="13" w15:restartNumberingAfterBreak="0">
     <w:nsid w:val="7B193736"/>
     <w:multiLevelType w:val="multilevel"/>
     <w:tmpl w:val="3E0A631E"/>
@@ -9422,7 +11082,7 @@
       </w:pPr>
     </w:lvl>
   </w:abstractNum>
-  <w:abstractNum w:abstractNumId="13" w15:restartNumberingAfterBreak="0">
+  <w:abstractNum w:abstractNumId="14" w15:restartNumberingAfterBreak="0">
     <w:nsid w:val="7DD245F2"/>
     <w:multiLevelType w:val="hybridMultilevel"/>
     <w:tmpl w:val="3100450C"/>
@@ -9563,7 +11223,7 @@
     </w:lvl>
   </w:abstractNum>
   <w:num w:numId="1">
-    <w:abstractNumId w:val="12"/>
+    <w:abstractNumId w:val="13"/>
   </w:num>
   <w:num w:numId="2">
     <w:abstractNumId w:val="0"/>
@@ -9572,7 +11232,7 @@
     <w:abstractNumId w:val="2"/>
   </w:num>
   <w:num w:numId="4">
-    <w:abstractNumId w:val="11"/>
+    <w:abstractNumId w:val="12"/>
   </w:num>
   <w:num w:numId="5">
     <w:abstractNumId w:val="8"/>
@@ -9584,7 +11244,7 @@
     <w:abstractNumId w:val="9"/>
   </w:num>
   <w:num w:numId="8">
-    <w:abstractNumId w:val="13"/>
+    <w:abstractNumId w:val="14"/>
   </w:num>
   <w:num w:numId="9">
     <w:abstractNumId w:val="1"/>
@@ -9599,13 +11259,16 @@
     <w:abstractNumId w:val="6"/>
   </w:num>
   <w:num w:numId="13">
-    <w:abstractNumId w:val="10"/>
+    <w:abstractNumId w:val="11"/>
   </w:num>
   <w:num w:numId="14">
     <w:abstractNumId w:val="0"/>
   </w:num>
   <w:num w:numId="15">
     <w:abstractNumId w:val="4"/>
+  </w:num>
+  <w:num w:numId="16">
+    <w:abstractNumId w:val="10"/>
   </w:num>
   <w:numIdMacAtCleanup w:val="13"/>
 </w:numbering>

</xml_diff>